<commit_message>
added the docx for the report as well
</commit_message>
<xml_diff>
--- a/Documentation/Tunnel Vision Report.docx
+++ b/Documentation/Tunnel Vision Report.docx
@@ -82,13 +82,11 @@
         <w:jc w:val="center"/>
       </w:pPr>
       <w:r>
-        <w:t xml:space="preserve">Brittany </w:t>
-      </w:r>
-      <w:proofErr w:type="spellStart"/>
-      <w:r>
-        <w:t>Rasingard</w:t>
-      </w:r>
-      <w:proofErr w:type="spellEnd"/>
+        <w:t>Brittany R</w:t>
+      </w:r>
+      <w:r>
+        <w:t>ingsrud</w:t>
+      </w:r>
     </w:p>
     <w:p>
       <w:pPr>
@@ -100,6 +98,9 @@
       <w:r>
         <w:t>R</w:t>
       </w:r>
+      <w:r>
+        <w:t>enteria</w:t>
+      </w:r>
     </w:p>
     <w:p>
       <w:pPr>
@@ -108,6 +109,9 @@
       <w:r>
         <w:t>Martin Castaneda</w:t>
       </w:r>
+      <w:r>
+        <w:t xml:space="preserve"> Jr</w:t>
+      </w:r>
     </w:p>
     <w:p>
       <w:pPr>
@@ -123,6 +127,9 @@
       </w:pPr>
       <w:r>
         <w:t>Eric B</w:t>
+      </w:r>
+      <w:r>
+        <w:t>lanco</w:t>
       </w:r>
     </w:p>
     <w:p>
@@ -517,61 +524,6 @@
         </w:rPr>
         <w:t>Testing</w:t>
       </w:r>
-    </w:p>
-    <w:p>
-      <w:pPr>
-        <w:pStyle w:val="ListParagraph"/>
-        <w:numPr>
-          <w:ilvl w:val="1"/>
-          <w:numId w:val="3"/>
-        </w:numPr>
-        <w:spacing w:line="480" w:lineRule="auto"/>
-        <w:rPr>
-          <w:rFonts w:ascii="Arial Black" w:hAnsi="Arial Black"/>
-          <w:sz w:val="32"/>
-          <w:szCs w:val="32"/>
-        </w:rPr>
-      </w:pPr>
-      <w:r>
-        <w:rPr>
-          <w:rFonts w:ascii="Arial Black" w:hAnsi="Arial Black"/>
-          <w:sz w:val="32"/>
-          <w:szCs w:val="32"/>
-        </w:rPr>
-        <w:t>Documentation</w:t>
-      </w:r>
-    </w:p>
-    <w:p>
-      <w:pPr>
-        <w:pStyle w:val="ListParagraph"/>
-        <w:numPr>
-          <w:ilvl w:val="1"/>
-          <w:numId w:val="3"/>
-        </w:numPr>
-        <w:spacing w:line="480" w:lineRule="auto"/>
-        <w:rPr>
-          <w:rFonts w:ascii="Arial Black" w:hAnsi="Arial Black"/>
-          <w:sz w:val="32"/>
-          <w:szCs w:val="32"/>
-        </w:rPr>
-      </w:pPr>
-      <w:r>
-        <w:rPr>
-          <w:rFonts w:ascii="Arial Black" w:hAnsi="Arial Black"/>
-          <w:sz w:val="32"/>
-          <w:szCs w:val="32"/>
-        </w:rPr>
-        <w:t>Test Cases</w:t>
-      </w:r>
-    </w:p>
-    <w:p>
-      <w:pPr>
-        <w:rPr>
-          <w:rFonts w:ascii="Arial Black" w:hAnsi="Arial Black"/>
-          <w:sz w:val="32"/>
-          <w:szCs w:val="32"/>
-        </w:rPr>
-      </w:pPr>
       <w:r>
         <w:rPr>
           <w:rFonts w:ascii="Arial Black" w:hAnsi="Arial Black"/>
@@ -745,15 +697,7 @@
           <w:sz w:val="20"/>
           <w:szCs w:val="20"/>
         </w:rPr>
-        <w:t xml:space="preserve">User shall be able to search for specific topics </w:t>
-      </w:r>
-      <w:r>
-        <w:rPr>
-          <w:rFonts w:ascii="Arial Black" w:hAnsi="Arial Black" w:cs="Times New Roman"/>
-          <w:sz w:val="20"/>
-          <w:szCs w:val="20"/>
-        </w:rPr>
-        <w:t>categories</w:t>
+        <w:t>User shall be able to search for specific topics categories</w:t>
       </w:r>
     </w:p>
     <w:p>
@@ -866,23 +810,7 @@
           <w:szCs w:val="20"/>
         </w:rPr>
         <w:lastRenderedPageBreak/>
-        <w:t xml:space="preserve">User shall be presented with a visual thumbnail of an image and </w:t>
-      </w:r>
-      <w:r>
-        <w:rPr>
-          <w:rFonts w:ascii="Arial Black" w:hAnsi="Arial Black" w:cs="Times New Roman"/>
-          <w:sz w:val="20"/>
-          <w:szCs w:val="20"/>
-        </w:rPr>
-        <w:t>accessible</w:t>
-      </w:r>
-      <w:r>
-        <w:rPr>
-          <w:rFonts w:ascii="Arial Black" w:hAnsi="Arial Black" w:cs="Times New Roman"/>
-          <w:sz w:val="20"/>
-          <w:szCs w:val="20"/>
-        </w:rPr>
-        <w:t xml:space="preserve"> link to video window with length of video.</w:t>
+        <w:t>User shall be presented with a visual thumbnail of an image and accessible link to video window with length of video.</w:t>
       </w:r>
     </w:p>
     <w:p>
@@ -1002,23 +930,7 @@
           <w:sz w:val="20"/>
           <w:szCs w:val="20"/>
         </w:rPr>
-        <w:t>User will be able to create a que of sites and videos for study time, to pic</w:t>
-      </w:r>
-      <w:r>
-        <w:rPr>
-          <w:rFonts w:ascii="Arial Black" w:hAnsi="Arial Black" w:cs="Times New Roman"/>
-          <w:sz w:val="20"/>
-          <w:szCs w:val="20"/>
-        </w:rPr>
-        <w:t>k</w:t>
-      </w:r>
-      <w:r>
-        <w:rPr>
-          <w:rFonts w:ascii="Arial Black" w:hAnsi="Arial Black" w:cs="Times New Roman"/>
-          <w:sz w:val="20"/>
-          <w:szCs w:val="20"/>
-        </w:rPr>
-        <w:t xml:space="preserve"> up where they left off.</w:t>
+        <w:t>User will be able to create a que of sites and videos for study time, to pick up where they left off.</w:t>
       </w:r>
     </w:p>
     <w:p>
@@ -1048,16 +960,14 @@
         </w:rPr>
         <w:t xml:space="preserve">- The application will have a button on left side of the link to add it to the que for access through the que. This will </w:t>
       </w:r>
-      <w:proofErr w:type="gramStart"/>
-      <w:r>
-        <w:rPr>
-          <w:rFonts w:ascii="Times New Roman" w:hAnsi="Times New Roman" w:cs="Times New Roman"/>
-          <w:sz w:val="24"/>
-          <w:szCs w:val="24"/>
-        </w:rPr>
-        <w:t>also  have</w:t>
-      </w:r>
-      <w:proofErr w:type="gramEnd"/>
+      <w:r>
+        <w:rPr>
+          <w:rFonts w:ascii="Times New Roman" w:hAnsi="Times New Roman" w:cs="Times New Roman"/>
+          <w:sz w:val="24"/>
+          <w:szCs w:val="24"/>
+        </w:rPr>
+        <w:t>also have</w:t>
+      </w:r>
       <w:r>
         <w:rPr>
           <w:rFonts w:ascii="Times New Roman" w:hAnsi="Times New Roman" w:cs="Times New Roman"/>
@@ -1088,39 +998,7 @@
           <w:sz w:val="20"/>
           <w:szCs w:val="20"/>
         </w:rPr>
-        <w:t xml:space="preserve">Upload, connect other devices and applications </w:t>
-      </w:r>
-      <w:r>
-        <w:rPr>
-          <w:rFonts w:ascii="Arial Black" w:hAnsi="Arial Black" w:cs="Times New Roman"/>
-          <w:sz w:val="20"/>
-          <w:szCs w:val="20"/>
-        </w:rPr>
-        <w:t>calendars</w:t>
-      </w:r>
-      <w:r>
-        <w:rPr>
-          <w:rFonts w:ascii="Arial Black" w:hAnsi="Arial Black" w:cs="Times New Roman"/>
-          <w:sz w:val="20"/>
-          <w:szCs w:val="20"/>
-        </w:rPr>
-        <w:t xml:space="preserve"> for </w:t>
-      </w:r>
-      <w:r>
-        <w:rPr>
-          <w:rFonts w:ascii="Arial Black" w:hAnsi="Arial Black" w:cs="Times New Roman"/>
-          <w:sz w:val="20"/>
-          <w:szCs w:val="20"/>
-        </w:rPr>
-        <w:t>schoolwork</w:t>
-      </w:r>
-      <w:r>
-        <w:rPr>
-          <w:rFonts w:ascii="Arial Black" w:hAnsi="Arial Black" w:cs="Times New Roman"/>
-          <w:sz w:val="20"/>
-          <w:szCs w:val="20"/>
-        </w:rPr>
-        <w:t xml:space="preserve"> and subjects.</w:t>
+        <w:t>Upload, connect other devices and applications calendars for schoolwork and subjects.</w:t>
       </w:r>
     </w:p>
     <w:p>
@@ -1164,47 +1042,7 @@
           <w:sz w:val="20"/>
           <w:szCs w:val="20"/>
         </w:rPr>
-        <w:t xml:space="preserve">Focus mode </w:t>
-      </w:r>
-      <w:r>
-        <w:rPr>
-          <w:rFonts w:ascii="Arial Black" w:hAnsi="Arial Black" w:cs="Times New Roman"/>
-          <w:sz w:val="20"/>
-          <w:szCs w:val="20"/>
-        </w:rPr>
-        <w:t>emergency</w:t>
-      </w:r>
-      <w:r>
-        <w:rPr>
-          <w:rFonts w:ascii="Arial Black" w:hAnsi="Arial Black" w:cs="Times New Roman"/>
-          <w:sz w:val="20"/>
-          <w:szCs w:val="20"/>
-        </w:rPr>
-        <w:t xml:space="preserve"> shut off </w:t>
-      </w:r>
-      <w:r>
-        <w:rPr>
-          <w:rFonts w:ascii="Arial Black" w:hAnsi="Arial Black" w:cs="Times New Roman"/>
-          <w:sz w:val="20"/>
-          <w:szCs w:val="20"/>
-        </w:rPr>
-        <w:t>in case</w:t>
-      </w:r>
-      <w:r>
-        <w:rPr>
-          <w:rFonts w:ascii="Arial Black" w:hAnsi="Arial Black" w:cs="Times New Roman"/>
-          <w:sz w:val="20"/>
-          <w:szCs w:val="20"/>
-        </w:rPr>
-        <w:t xml:space="preserve"> of </w:t>
-      </w:r>
-      <w:r>
-        <w:rPr>
-          <w:rFonts w:ascii="Arial Black" w:hAnsi="Arial Black" w:cs="Times New Roman"/>
-          <w:sz w:val="20"/>
-          <w:szCs w:val="20"/>
-        </w:rPr>
-        <w:t>emergency</w:t>
+        <w:t>Focus mode emergency shut off in case of emergency</w:t>
       </w:r>
     </w:p>
     <w:p>
@@ -1264,7 +1102,7 @@
           <w:sz w:val="20"/>
           <w:szCs w:val="20"/>
         </w:rPr>
-        <w:t>Exiting Focus mode before time is over, will present a user with a problem to solve to exit the focus mode before time is over.</w:t>
+        <w:t>The application shall allow the user to change subject/category of the current focus mode.</w:t>
       </w:r>
     </w:p>
     <w:p>
@@ -1285,7 +1123,7 @@
           <w:szCs w:val="24"/>
         </w:rPr>
         <w:lastRenderedPageBreak/>
-        <w:t xml:space="preserve">  -</w:t>
+        <w:t xml:space="preserve">  </w:t>
       </w:r>
       <w:r>
         <w:rPr>
@@ -1301,23 +1139,7 @@
           <w:sz w:val="24"/>
           <w:szCs w:val="24"/>
         </w:rPr>
-        <w:t xml:space="preserve"> The problem shall be a difficult puzzle, problem from quiz, that pertains to the</w:t>
-      </w:r>
-      <w:r>
-        <w:rPr>
-          <w:rFonts w:ascii="Times New Roman" w:hAnsi="Times New Roman" w:cs="Times New Roman"/>
-          <w:sz w:val="24"/>
-          <w:szCs w:val="24"/>
-        </w:rPr>
-        <w:t xml:space="preserve"> </w:t>
-      </w:r>
-      <w:r>
-        <w:rPr>
-          <w:rFonts w:ascii="Times New Roman" w:hAnsi="Times New Roman" w:cs="Times New Roman"/>
-          <w:sz w:val="24"/>
-          <w:szCs w:val="24"/>
-        </w:rPr>
-        <w:t xml:space="preserve">subject/category that they are studying.  </w:t>
+        <w:t>- This will enable users to change when they have completed a task to move to another task.</w:t>
       </w:r>
     </w:p>
     <w:p>
@@ -1341,23 +1163,7 @@
           <w:sz w:val="20"/>
           <w:szCs w:val="20"/>
         </w:rPr>
-        <w:t>The application shall allow the user to change subject/</w:t>
-      </w:r>
-      <w:r>
-        <w:rPr>
-          <w:rFonts w:ascii="Arial Black" w:hAnsi="Arial Black" w:cs="Times New Roman"/>
-          <w:sz w:val="20"/>
-          <w:szCs w:val="20"/>
-        </w:rPr>
-        <w:t>category</w:t>
-      </w:r>
-      <w:r>
-        <w:rPr>
-          <w:rFonts w:ascii="Arial Black" w:hAnsi="Arial Black" w:cs="Times New Roman"/>
-          <w:sz w:val="20"/>
-          <w:szCs w:val="20"/>
-        </w:rPr>
-        <w:t xml:space="preserve"> of the current focus mode.</w:t>
+        <w:t>The application will prompt the user once a task is finished if the user wishes to exit focus mode.</w:t>
       </w:r>
     </w:p>
     <w:p>
@@ -1393,7 +1199,47 @@
           <w:sz w:val="24"/>
           <w:szCs w:val="24"/>
         </w:rPr>
-        <w:t>- This will enable users to change when they have completed a task to move to another task.</w:t>
+        <w:t>- In instances that a homework site show completed, submitted, or some other</w:t>
+      </w:r>
+      <w:r>
+        <w:rPr>
+          <w:rFonts w:ascii="Times New Roman" w:hAnsi="Times New Roman" w:cs="Times New Roman"/>
+          <w:sz w:val="24"/>
+          <w:szCs w:val="24"/>
+        </w:rPr>
+        <w:t xml:space="preserve"> </w:t>
+      </w:r>
+      <w:r>
+        <w:rPr>
+          <w:rFonts w:ascii="Times New Roman" w:hAnsi="Times New Roman" w:cs="Times New Roman"/>
+          <w:sz w:val="24"/>
+          <w:szCs w:val="24"/>
+        </w:rPr>
+        <w:t>object of completion, then the user shall be prompted with a window</w:t>
+      </w:r>
+      <w:r>
+        <w:rPr>
+          <w:rFonts w:ascii="Times New Roman" w:hAnsi="Times New Roman" w:cs="Times New Roman"/>
+          <w:sz w:val="24"/>
+          <w:szCs w:val="24"/>
+        </w:rPr>
+        <w:t xml:space="preserve"> </w:t>
+      </w:r>
+      <w:r>
+        <w:rPr>
+          <w:rFonts w:ascii="Times New Roman" w:hAnsi="Times New Roman" w:cs="Times New Roman"/>
+          <w:sz w:val="24"/>
+          <w:szCs w:val="24"/>
+        </w:rPr>
+        <w:t>of the allotted time left in focus mode</w:t>
+      </w:r>
+      <w:r>
+        <w:rPr>
+          <w:rFonts w:ascii="Times New Roman" w:hAnsi="Times New Roman" w:cs="Times New Roman"/>
+          <w:sz w:val="24"/>
+          <w:szCs w:val="24"/>
+        </w:rPr>
+        <w:t>.</w:t>
       </w:r>
     </w:p>
     <w:p>
@@ -1417,7 +1263,168 @@
           <w:sz w:val="20"/>
           <w:szCs w:val="20"/>
         </w:rPr>
-        <w:t>The application will prompt the user once a task is finished if the user wishes to exit focus mode.</w:t>
+        <w:t>Scheduled focus modes for the user, to be defined by the user.</w:t>
+      </w:r>
+    </w:p>
+    <w:p>
+      <w:pPr>
+        <w:pStyle w:val="ListParagraph"/>
+        <w:numPr>
+          <w:ilvl w:val="1"/>
+          <w:numId w:val="9"/>
+        </w:numPr>
+        <w:spacing w:after="0" w:line="480" w:lineRule="auto"/>
+        <w:rPr>
+          <w:rFonts w:ascii="Arial Black" w:hAnsi="Arial Black" w:cs="Times New Roman"/>
+          <w:sz w:val="32"/>
+          <w:szCs w:val="32"/>
+        </w:rPr>
+      </w:pPr>
+      <w:r>
+        <w:rPr>
+          <w:rFonts w:ascii="Arial Black" w:hAnsi="Arial Black" w:cs="Times New Roman"/>
+          <w:sz w:val="24"/>
+          <w:szCs w:val="24"/>
+        </w:rPr>
+        <w:t>Non-Functional Requirements:</w:t>
+      </w:r>
+    </w:p>
+    <w:p>
+      <w:pPr>
+        <w:pStyle w:val="ListParagraph"/>
+        <w:numPr>
+          <w:ilvl w:val="2"/>
+          <w:numId w:val="9"/>
+        </w:numPr>
+        <w:spacing w:after="0" w:line="480" w:lineRule="auto"/>
+        <w:rPr>
+          <w:rFonts w:ascii="Arial Black" w:hAnsi="Arial Black" w:cs="Times New Roman"/>
+          <w:sz w:val="20"/>
+          <w:szCs w:val="20"/>
+        </w:rPr>
+      </w:pPr>
+      <w:r>
+        <w:rPr>
+          <w:rFonts w:ascii="Arial Black" w:hAnsi="Arial Black" w:cs="Times New Roman"/>
+          <w:sz w:val="20"/>
+          <w:szCs w:val="20"/>
+        </w:rPr>
+        <w:t>Displays previous videos watched by user</w:t>
+      </w:r>
+    </w:p>
+    <w:p>
+      <w:pPr>
+        <w:pStyle w:val="ListParagraph"/>
+        <w:numPr>
+          <w:ilvl w:val="2"/>
+          <w:numId w:val="9"/>
+        </w:numPr>
+        <w:spacing w:after="0" w:line="480" w:lineRule="auto"/>
+        <w:rPr>
+          <w:rFonts w:ascii="Arial Black" w:hAnsi="Arial Black" w:cs="Times New Roman"/>
+          <w:sz w:val="20"/>
+          <w:szCs w:val="20"/>
+        </w:rPr>
+      </w:pPr>
+      <w:r>
+        <w:rPr>
+          <w:rFonts w:ascii="Arial Black" w:hAnsi="Arial Black" w:cs="Times New Roman"/>
+          <w:sz w:val="20"/>
+          <w:szCs w:val="20"/>
+        </w:rPr>
+        <w:t>Save preferred searches/videos</w:t>
+      </w:r>
+    </w:p>
+    <w:p>
+      <w:pPr>
+        <w:pStyle w:val="ListParagraph"/>
+        <w:numPr>
+          <w:ilvl w:val="2"/>
+          <w:numId w:val="9"/>
+        </w:numPr>
+        <w:spacing w:after="0" w:line="480" w:lineRule="auto"/>
+        <w:rPr>
+          <w:rFonts w:ascii="Arial Black" w:hAnsi="Arial Black" w:cs="Times New Roman"/>
+          <w:sz w:val="20"/>
+          <w:szCs w:val="20"/>
+        </w:rPr>
+      </w:pPr>
+      <w:r>
+        <w:rPr>
+          <w:rFonts w:ascii="Arial Black" w:hAnsi="Arial Black" w:cs="Times New Roman"/>
+          <w:sz w:val="20"/>
+          <w:szCs w:val="20"/>
+        </w:rPr>
+        <w:t>User determines topics of focus for duration of session</w:t>
+      </w:r>
+    </w:p>
+    <w:p>
+      <w:pPr>
+        <w:pStyle w:val="ListParagraph"/>
+        <w:numPr>
+          <w:ilvl w:val="2"/>
+          <w:numId w:val="9"/>
+        </w:numPr>
+        <w:spacing w:after="0" w:line="480" w:lineRule="auto"/>
+        <w:rPr>
+          <w:rFonts w:ascii="Arial Black" w:hAnsi="Arial Black" w:cs="Times New Roman"/>
+          <w:sz w:val="20"/>
+          <w:szCs w:val="20"/>
+        </w:rPr>
+      </w:pPr>
+      <w:r>
+        <w:rPr>
+          <w:rFonts w:ascii="Arial Black" w:hAnsi="Arial Black" w:cs="Times New Roman"/>
+          <w:sz w:val="20"/>
+          <w:szCs w:val="20"/>
+        </w:rPr>
+        <w:t>User determines topics of focus for duration of session</w:t>
+      </w:r>
+    </w:p>
+    <w:p>
+      <w:pPr>
+        <w:pStyle w:val="ListParagraph"/>
+        <w:numPr>
+          <w:ilvl w:val="2"/>
+          <w:numId w:val="9"/>
+        </w:numPr>
+        <w:spacing w:after="0" w:line="480" w:lineRule="auto"/>
+        <w:rPr>
+          <w:rFonts w:ascii="Arial Black" w:hAnsi="Arial Black" w:cs="Times New Roman"/>
+          <w:sz w:val="20"/>
+          <w:szCs w:val="20"/>
+        </w:rPr>
+      </w:pPr>
+      <w:r>
+        <w:rPr>
+          <w:rFonts w:ascii="Arial Black" w:hAnsi="Arial Black" w:cs="Times New Roman"/>
+          <w:sz w:val="20"/>
+          <w:szCs w:val="20"/>
+        </w:rPr>
+        <w:t>user specified topic tab for specialized subjects</w:t>
+      </w:r>
+    </w:p>
+    <w:p>
+      <w:pPr>
+        <w:pStyle w:val="ListParagraph"/>
+        <w:numPr>
+          <w:ilvl w:val="2"/>
+          <w:numId w:val="9"/>
+        </w:numPr>
+        <w:spacing w:after="0" w:line="480" w:lineRule="auto"/>
+        <w:rPr>
+          <w:rFonts w:ascii="Arial Black" w:hAnsi="Arial Black" w:cs="Times New Roman"/>
+          <w:sz w:val="20"/>
+          <w:szCs w:val="20"/>
+        </w:rPr>
+      </w:pPr>
+      <w:r>
+        <w:rPr>
+          <w:rFonts w:ascii="Arial Black" w:hAnsi="Arial Black" w:cs="Times New Roman"/>
+          <w:sz w:val="20"/>
+          <w:szCs w:val="20"/>
+        </w:rPr>
+        <w:t>User shall not be permitted to visit any 17+ sites, or offensive sites.</w:t>
       </w:r>
     </w:p>
     <w:p>
@@ -1453,39 +1460,7 @@
           <w:sz w:val="24"/>
           <w:szCs w:val="24"/>
         </w:rPr>
-        <w:t>- In instances that a homework site show completed, submitted, or some other</w:t>
-      </w:r>
-      <w:r>
-        <w:rPr>
-          <w:rFonts w:ascii="Times New Roman" w:hAnsi="Times New Roman" w:cs="Times New Roman"/>
-          <w:sz w:val="24"/>
-          <w:szCs w:val="24"/>
-        </w:rPr>
-        <w:t xml:space="preserve"> </w:t>
-      </w:r>
-      <w:r>
-        <w:rPr>
-          <w:rFonts w:ascii="Times New Roman" w:hAnsi="Times New Roman" w:cs="Times New Roman"/>
-          <w:sz w:val="24"/>
-          <w:szCs w:val="24"/>
-        </w:rPr>
-        <w:t>object of completion, then the user shall be prompted with a window</w:t>
-      </w:r>
-      <w:r>
-        <w:rPr>
-          <w:rFonts w:ascii="Times New Roman" w:hAnsi="Times New Roman" w:cs="Times New Roman"/>
-          <w:sz w:val="24"/>
-          <w:szCs w:val="24"/>
-        </w:rPr>
-        <w:t xml:space="preserve"> </w:t>
-      </w:r>
-      <w:r>
-        <w:rPr>
-          <w:rFonts w:ascii="Times New Roman" w:hAnsi="Times New Roman" w:cs="Times New Roman"/>
-          <w:sz w:val="24"/>
-          <w:szCs w:val="24"/>
-        </w:rPr>
-        <w:t>of the allotted time left in focus mode, asking if the user wishes to continue to another task or category/subject, or quit the focus mode session.</w:t>
+        <w:t>- Sites that are not permitted in detail will be provided in a .csv or .txt file format, this will also be hardcoded</w:t>
       </w:r>
     </w:p>
     <w:p>
@@ -1496,20 +1471,188 @@
           <w:numId w:val="9"/>
         </w:numPr>
         <w:spacing w:after="0" w:line="480" w:lineRule="auto"/>
-        <w:ind w:left="720" w:firstLine="0"/>
-        <w:rPr>
-          <w:rFonts w:ascii="Arial Black" w:hAnsi="Arial Black" w:cs="Times New Roman"/>
-          <w:sz w:val="20"/>
-          <w:szCs w:val="20"/>
-        </w:rPr>
-      </w:pPr>
-      <w:r>
-        <w:rPr>
-          <w:rFonts w:ascii="Arial Black" w:hAnsi="Arial Black" w:cs="Times New Roman"/>
-          <w:sz w:val="20"/>
-          <w:szCs w:val="20"/>
-        </w:rPr>
-        <w:t>Scheduled focus modes for the user, to be defined by the user.</w:t>
+        <w:rPr>
+          <w:rFonts w:ascii="Arial Black" w:hAnsi="Arial Black" w:cs="Times New Roman"/>
+          <w:sz w:val="20"/>
+          <w:szCs w:val="20"/>
+        </w:rPr>
+      </w:pPr>
+      <w:r>
+        <w:rPr>
+          <w:rFonts w:ascii="Arial Black" w:hAnsi="Arial Black" w:cs="Times New Roman"/>
+          <w:sz w:val="20"/>
+          <w:szCs w:val="20"/>
+        </w:rPr>
+        <w:t>The user will activate "Focus mode" from any portion of the site</w:t>
+      </w:r>
+    </w:p>
+    <w:p>
+      <w:pPr>
+        <w:spacing w:after="0" w:line="480" w:lineRule="auto"/>
+        <w:ind w:left="2160" w:firstLine="216"/>
+        <w:rPr>
+          <w:rFonts w:ascii="Arial Black" w:hAnsi="Arial Black" w:cs="Times New Roman"/>
+          <w:sz w:val="32"/>
+          <w:szCs w:val="32"/>
+        </w:rPr>
+      </w:pPr>
+      <w:r>
+        <w:rPr>
+          <w:rFonts w:ascii="Times New Roman" w:hAnsi="Times New Roman" w:cs="Times New Roman"/>
+          <w:sz w:val="24"/>
+          <w:szCs w:val="24"/>
+        </w:rPr>
+        <w:t>-</w:t>
+      </w:r>
+      <w:r>
+        <w:rPr>
+          <w:rFonts w:ascii="Times New Roman" w:hAnsi="Times New Roman" w:cs="Times New Roman"/>
+          <w:sz w:val="24"/>
+          <w:szCs w:val="24"/>
+        </w:rPr>
+        <w:t xml:space="preserve">- focus mode will be a floating button that is accessible from any location of the application. </w:t>
+      </w:r>
+    </w:p>
+    <w:p>
+      <w:pPr>
+        <w:pStyle w:val="ListParagraph"/>
+        <w:numPr>
+          <w:ilvl w:val="2"/>
+          <w:numId w:val="9"/>
+        </w:numPr>
+        <w:spacing w:after="0" w:line="480" w:lineRule="auto"/>
+        <w:rPr>
+          <w:rFonts w:ascii="Arial Black" w:hAnsi="Arial Black" w:cs="Times New Roman"/>
+          <w:sz w:val="20"/>
+          <w:szCs w:val="20"/>
+        </w:rPr>
+      </w:pPr>
+      <w:r>
+        <w:rPr>
+          <w:rFonts w:ascii="Arial Black" w:hAnsi="Arial Black" w:cs="Times New Roman"/>
+          <w:sz w:val="20"/>
+          <w:szCs w:val="20"/>
+        </w:rPr>
+        <w:lastRenderedPageBreak/>
+        <w:t>Focus Mode when selected will display a window with ability to choose category of study, tags, duration, type of focus mode</w:t>
+      </w:r>
+    </w:p>
+    <w:p>
+      <w:pPr>
+        <w:pStyle w:val="ListParagraph"/>
+        <w:spacing w:line="480" w:lineRule="auto"/>
+        <w:ind w:left="2160"/>
+        <w:rPr>
+          <w:rFonts w:ascii="Times New Roman" w:hAnsi="Times New Roman" w:cs="Times New Roman"/>
+          <w:sz w:val="24"/>
+          <w:szCs w:val="24"/>
+        </w:rPr>
+      </w:pPr>
+      <w:r>
+        <w:rPr>
+          <w:rFonts w:ascii="Times New Roman" w:hAnsi="Times New Roman" w:cs="Times New Roman"/>
+          <w:sz w:val="24"/>
+          <w:szCs w:val="24"/>
+        </w:rPr>
+        <w:t xml:space="preserve">  </w:t>
+      </w:r>
+      <w:r>
+        <w:rPr>
+          <w:rFonts w:ascii="Times New Roman" w:hAnsi="Times New Roman" w:cs="Times New Roman"/>
+          <w:sz w:val="24"/>
+          <w:szCs w:val="24"/>
+        </w:rPr>
+        <w:t>-</w:t>
+      </w:r>
+      <w:r>
+        <w:rPr>
+          <w:rFonts w:ascii="Times New Roman" w:hAnsi="Times New Roman" w:cs="Times New Roman"/>
+          <w:sz w:val="24"/>
+          <w:szCs w:val="24"/>
+        </w:rPr>
+        <w:t>- The search function will be limited to the category of choice or subject chosen. Time may be specified by user.</w:t>
+      </w:r>
+    </w:p>
+    <w:p>
+      <w:pPr>
+        <w:pStyle w:val="ListParagraph"/>
+        <w:numPr>
+          <w:ilvl w:val="2"/>
+          <w:numId w:val="9"/>
+        </w:numPr>
+        <w:spacing w:after="0" w:line="480" w:lineRule="auto"/>
+        <w:rPr>
+          <w:rFonts w:ascii="Arial Black" w:hAnsi="Arial Black" w:cs="Times New Roman"/>
+          <w:sz w:val="20"/>
+          <w:szCs w:val="20"/>
+        </w:rPr>
+      </w:pPr>
+      <w:r>
+        <w:rPr>
+          <w:rFonts w:ascii="Arial Black" w:hAnsi="Arial Black" w:cs="Times New Roman"/>
+          <w:sz w:val="20"/>
+          <w:szCs w:val="20"/>
+        </w:rPr>
+        <w:t>While watching a video or looking at a site for studying, the system shall display recommended sites and videos.</w:t>
+      </w:r>
+    </w:p>
+    <w:p>
+      <w:pPr>
+        <w:pStyle w:val="ListParagraph"/>
+        <w:spacing w:line="480" w:lineRule="auto"/>
+        <w:ind w:left="2160"/>
+        <w:rPr>
+          <w:rFonts w:ascii="Times New Roman" w:hAnsi="Times New Roman" w:cs="Times New Roman"/>
+          <w:sz w:val="24"/>
+          <w:szCs w:val="24"/>
+        </w:rPr>
+      </w:pPr>
+      <w:r>
+        <w:rPr>
+          <w:rFonts w:ascii="Times New Roman" w:hAnsi="Times New Roman" w:cs="Times New Roman"/>
+          <w:sz w:val="24"/>
+          <w:szCs w:val="24"/>
+        </w:rPr>
+        <w:t xml:space="preserve">  </w:t>
+      </w:r>
+      <w:r>
+        <w:rPr>
+          <w:rFonts w:ascii="Times New Roman" w:hAnsi="Times New Roman" w:cs="Times New Roman"/>
+          <w:sz w:val="24"/>
+          <w:szCs w:val="24"/>
+        </w:rPr>
+        <w:t>-</w:t>
+      </w:r>
+      <w:r>
+        <w:rPr>
+          <w:rFonts w:ascii="Times New Roman" w:hAnsi="Times New Roman" w:cs="Times New Roman"/>
+          <w:sz w:val="24"/>
+          <w:szCs w:val="24"/>
+        </w:rPr>
+        <w:t xml:space="preserve">- The recommended sites and videos will be only closely related videos in the category/subject of the focus mode session. </w:t>
+      </w:r>
+    </w:p>
+    <w:p>
+      <w:pPr>
+        <w:pStyle w:val="ListParagraph"/>
+        <w:numPr>
+          <w:ilvl w:val="0"/>
+          <w:numId w:val="9"/>
+        </w:numPr>
+        <w:spacing w:after="0" w:line="480" w:lineRule="auto"/>
+        <w:rPr>
+          <w:rFonts w:ascii="Arial Black" w:hAnsi="Arial Black" w:cs="Times New Roman"/>
+          <w:sz w:val="24"/>
+          <w:szCs w:val="24"/>
+        </w:rPr>
+      </w:pPr>
+      <w:r>
+        <w:rPr>
+          <w:rFonts w:ascii="Arial Black" w:hAnsi="Arial Black" w:cs="Times New Roman"/>
+          <w:sz w:val="24"/>
+          <w:szCs w:val="24"/>
+        </w:rPr>
+        <w:t>System Requirements</w:t>
       </w:r>
     </w:p>
     <w:p>
@@ -1522,6 +1665,331 @@
         <w:spacing w:after="0" w:line="480" w:lineRule="auto"/>
         <w:rPr>
           <w:rFonts w:ascii="Arial Black" w:hAnsi="Arial Black" w:cs="Times New Roman"/>
+          <w:sz w:val="24"/>
+          <w:szCs w:val="24"/>
+        </w:rPr>
+      </w:pPr>
+      <w:r>
+        <w:rPr>
+          <w:rFonts w:ascii="Arial Black" w:hAnsi="Arial Black" w:cs="Times New Roman"/>
+          <w:sz w:val="24"/>
+          <w:szCs w:val="24"/>
+        </w:rPr>
+        <w:t>Functional Requirements</w:t>
+      </w:r>
+    </w:p>
+    <w:p>
+      <w:pPr>
+        <w:pStyle w:val="ListParagraph"/>
+        <w:numPr>
+          <w:ilvl w:val="2"/>
+          <w:numId w:val="9"/>
+        </w:numPr>
+        <w:spacing w:after="0" w:line="480" w:lineRule="auto"/>
+        <w:rPr>
+          <w:rFonts w:ascii="Arial Black" w:hAnsi="Arial Black" w:cs="Times New Roman"/>
+          <w:sz w:val="20"/>
+          <w:szCs w:val="20"/>
+        </w:rPr>
+      </w:pPr>
+      <w:r>
+        <w:rPr>
+          <w:rFonts w:ascii="Arial Black" w:hAnsi="Arial Black" w:cs="Times New Roman"/>
+          <w:sz w:val="20"/>
+          <w:szCs w:val="20"/>
+        </w:rPr>
+        <w:t xml:space="preserve">Disable ability to exit page location for </w:t>
+      </w:r>
+      <w:r>
+        <w:rPr>
+          <w:rFonts w:ascii="Arial Black" w:hAnsi="Arial Black" w:cs="Times New Roman"/>
+          <w:sz w:val="20"/>
+          <w:szCs w:val="20"/>
+        </w:rPr>
+        <w:t xml:space="preserve">a </w:t>
+      </w:r>
+      <w:r>
+        <w:rPr>
+          <w:rFonts w:ascii="Arial Black" w:hAnsi="Arial Black" w:cs="Times New Roman"/>
+          <w:sz w:val="20"/>
+          <w:szCs w:val="20"/>
+        </w:rPr>
+        <w:t xml:space="preserve">period of time. </w:t>
+      </w:r>
+    </w:p>
+    <w:p>
+      <w:pPr>
+        <w:pStyle w:val="ListParagraph"/>
+        <w:numPr>
+          <w:ilvl w:val="2"/>
+          <w:numId w:val="9"/>
+        </w:numPr>
+        <w:spacing w:after="0" w:line="480" w:lineRule="auto"/>
+        <w:rPr>
+          <w:rFonts w:ascii="Arial Black" w:hAnsi="Arial Black" w:cs="Times New Roman"/>
+          <w:sz w:val="20"/>
+          <w:szCs w:val="20"/>
+        </w:rPr>
+      </w:pPr>
+      <w:r>
+        <w:rPr>
+          <w:rFonts w:ascii="Arial Black" w:hAnsi="Arial Black" w:cs="Times New Roman"/>
+          <w:sz w:val="20"/>
+          <w:szCs w:val="20"/>
+        </w:rPr>
+        <w:t>Ability to takes notes with stylus</w:t>
+      </w:r>
+    </w:p>
+    <w:p>
+      <w:pPr>
+        <w:pStyle w:val="ListParagraph"/>
+        <w:numPr>
+          <w:ilvl w:val="2"/>
+          <w:numId w:val="9"/>
+        </w:numPr>
+        <w:spacing w:after="0" w:line="480" w:lineRule="auto"/>
+        <w:rPr>
+          <w:rFonts w:ascii="Arial Black" w:hAnsi="Arial Black" w:cs="Times New Roman"/>
+          <w:sz w:val="20"/>
+          <w:szCs w:val="20"/>
+        </w:rPr>
+      </w:pPr>
+      <w:r>
+        <w:rPr>
+          <w:rFonts w:ascii="Arial Black" w:hAnsi="Arial Black" w:cs="Times New Roman"/>
+          <w:sz w:val="20"/>
+          <w:szCs w:val="20"/>
+        </w:rPr>
+        <w:t>User is unable to minimize or exit out of app while session is running.</w:t>
+      </w:r>
+    </w:p>
+    <w:p>
+      <w:pPr>
+        <w:pStyle w:val="ListParagraph"/>
+        <w:numPr>
+          <w:ilvl w:val="2"/>
+          <w:numId w:val="9"/>
+        </w:numPr>
+        <w:spacing w:after="0" w:line="480" w:lineRule="auto"/>
+        <w:rPr>
+          <w:rFonts w:ascii="Arial Black" w:hAnsi="Arial Black" w:cs="Times New Roman"/>
+          <w:sz w:val="20"/>
+          <w:szCs w:val="20"/>
+        </w:rPr>
+      </w:pPr>
+      <w:r>
+        <w:rPr>
+          <w:rFonts w:ascii="Arial Black" w:hAnsi="Arial Black" w:cs="Times New Roman"/>
+          <w:sz w:val="20"/>
+          <w:szCs w:val="20"/>
+        </w:rPr>
+        <w:t>User is unable to move away from specified topic and specialized subjects chosen at the beginning of session.</w:t>
+      </w:r>
+    </w:p>
+    <w:p>
+      <w:pPr>
+        <w:pStyle w:val="ListParagraph"/>
+        <w:numPr>
+          <w:ilvl w:val="2"/>
+          <w:numId w:val="9"/>
+        </w:numPr>
+        <w:spacing w:after="0" w:line="480" w:lineRule="auto"/>
+        <w:rPr>
+          <w:rFonts w:ascii="Arial Black" w:hAnsi="Arial Black" w:cs="Times New Roman"/>
+          <w:sz w:val="20"/>
+          <w:szCs w:val="20"/>
+        </w:rPr>
+      </w:pPr>
+      <w:r>
+        <w:rPr>
+          <w:rFonts w:ascii="Arial Black" w:hAnsi="Arial Black" w:cs="Times New Roman"/>
+          <w:sz w:val="20"/>
+          <w:szCs w:val="20"/>
+        </w:rPr>
+        <w:t>Parse internet sites for preferred tags in search, confined to overarching categories</w:t>
+      </w:r>
+    </w:p>
+    <w:p>
+      <w:pPr>
+        <w:pStyle w:val="ListParagraph"/>
+        <w:spacing w:line="480" w:lineRule="auto"/>
+        <w:ind w:left="2160"/>
+        <w:rPr>
+          <w:rFonts w:ascii="Times New Roman" w:hAnsi="Times New Roman" w:cs="Times New Roman"/>
+          <w:sz w:val="24"/>
+          <w:szCs w:val="24"/>
+        </w:rPr>
+      </w:pPr>
+      <w:r>
+        <w:rPr>
+          <w:rFonts w:ascii="Times New Roman" w:hAnsi="Times New Roman" w:cs="Times New Roman"/>
+          <w:sz w:val="24"/>
+          <w:szCs w:val="24"/>
+        </w:rPr>
+        <w:t xml:space="preserve">  </w:t>
+      </w:r>
+      <w:r>
+        <w:rPr>
+          <w:rFonts w:ascii="Times New Roman" w:hAnsi="Times New Roman" w:cs="Times New Roman"/>
+          <w:sz w:val="24"/>
+          <w:szCs w:val="24"/>
+        </w:rPr>
+        <w:t>-</w:t>
+      </w:r>
+      <w:r>
+        <w:rPr>
+          <w:rFonts w:ascii="Times New Roman" w:hAnsi="Times New Roman" w:cs="Times New Roman"/>
+          <w:sz w:val="24"/>
+          <w:szCs w:val="24"/>
+        </w:rPr>
+        <w:t>- System will send out a request for sites that pertain to a tag (Vector's-cross product) with the overarching categories (</w:t>
+      </w:r>
+      <w:r>
+        <w:rPr>
+          <w:rFonts w:ascii="Times New Roman" w:hAnsi="Times New Roman" w:cs="Times New Roman"/>
+          <w:sz w:val="24"/>
+          <w:szCs w:val="24"/>
+        </w:rPr>
+        <w:t>i.e.,</w:t>
+      </w:r>
+      <w:r>
+        <w:rPr>
+          <w:rFonts w:ascii="Times New Roman" w:hAnsi="Times New Roman" w:cs="Times New Roman"/>
+          <w:sz w:val="24"/>
+          <w:szCs w:val="24"/>
+        </w:rPr>
+        <w:t xml:space="preserve"> Math)</w:t>
+      </w:r>
+    </w:p>
+    <w:p>
+      <w:pPr>
+        <w:pStyle w:val="ListParagraph"/>
+        <w:numPr>
+          <w:ilvl w:val="2"/>
+          <w:numId w:val="9"/>
+        </w:numPr>
+        <w:spacing w:after="0" w:line="480" w:lineRule="auto"/>
+        <w:rPr>
+          <w:rFonts w:ascii="Arial Black" w:hAnsi="Arial Black" w:cs="Times New Roman"/>
+          <w:sz w:val="20"/>
+          <w:szCs w:val="20"/>
+        </w:rPr>
+      </w:pPr>
+      <w:r>
+        <w:rPr>
+          <w:rFonts w:ascii="Arial Black" w:hAnsi="Arial Black" w:cs="Times New Roman"/>
+          <w:sz w:val="20"/>
+          <w:szCs w:val="20"/>
+        </w:rPr>
+        <w:t>The scheduled Focus mode will send out reminders to the user to the screen in banner form, as well as a window in the dashboard/home.</w:t>
+      </w:r>
+    </w:p>
+    <w:p>
+      <w:pPr>
+        <w:pStyle w:val="ListParagraph"/>
+        <w:spacing w:line="480" w:lineRule="auto"/>
+        <w:ind w:left="2160"/>
+        <w:rPr>
+          <w:rFonts w:ascii="Times New Roman" w:hAnsi="Times New Roman" w:cs="Times New Roman"/>
+          <w:sz w:val="24"/>
+          <w:szCs w:val="24"/>
+        </w:rPr>
+      </w:pPr>
+      <w:r>
+        <w:rPr>
+          <w:rFonts w:ascii="Times New Roman" w:hAnsi="Times New Roman" w:cs="Times New Roman"/>
+          <w:sz w:val="24"/>
+          <w:szCs w:val="24"/>
+        </w:rPr>
+        <w:lastRenderedPageBreak/>
+        <w:t xml:space="preserve">  -</w:t>
+      </w:r>
+      <w:r>
+        <w:rPr>
+          <w:rFonts w:ascii="Times New Roman" w:hAnsi="Times New Roman" w:cs="Times New Roman"/>
+          <w:sz w:val="24"/>
+          <w:szCs w:val="24"/>
+        </w:rPr>
+        <w:t>-</w:t>
+      </w:r>
+      <w:r>
+        <w:rPr>
+          <w:rFonts w:ascii="Times New Roman" w:hAnsi="Times New Roman" w:cs="Times New Roman"/>
+          <w:sz w:val="24"/>
+          <w:szCs w:val="24"/>
+        </w:rPr>
+        <w:t xml:space="preserve"> The system will send out reminders at a specified time to remind the user</w:t>
+      </w:r>
+      <w:r>
+        <w:rPr>
+          <w:rFonts w:ascii="Times New Roman" w:hAnsi="Times New Roman" w:cs="Times New Roman"/>
+          <w:sz w:val="24"/>
+          <w:szCs w:val="24"/>
+        </w:rPr>
+        <w:t>.</w:t>
+      </w:r>
+    </w:p>
+    <w:p>
+      <w:pPr>
+        <w:pStyle w:val="ListParagraph"/>
+        <w:numPr>
+          <w:ilvl w:val="2"/>
+          <w:numId w:val="9"/>
+        </w:numPr>
+        <w:spacing w:after="0" w:line="480" w:lineRule="auto"/>
+        <w:rPr>
+          <w:rFonts w:ascii="Arial Black" w:hAnsi="Arial Black" w:cs="Times New Roman"/>
+          <w:sz w:val="20"/>
+          <w:szCs w:val="20"/>
+        </w:rPr>
+      </w:pPr>
+      <w:r>
+        <w:rPr>
+          <w:rFonts w:ascii="Arial Black" w:hAnsi="Arial Black" w:cs="Times New Roman"/>
+          <w:sz w:val="20"/>
+          <w:szCs w:val="20"/>
+        </w:rPr>
+        <w:t>The focus mode function will sound an alarm with the time is over.</w:t>
+      </w:r>
+    </w:p>
+    <w:p>
+      <w:pPr>
+        <w:pStyle w:val="ListParagraph"/>
+        <w:spacing w:line="480" w:lineRule="auto"/>
+        <w:ind w:left="2160" w:firstLine="60"/>
+        <w:rPr>
+          <w:rFonts w:ascii="Times New Roman" w:hAnsi="Times New Roman" w:cs="Times New Roman"/>
+          <w:sz w:val="24"/>
+          <w:szCs w:val="24"/>
+        </w:rPr>
+      </w:pPr>
+      <w:r>
+        <w:rPr>
+          <w:rFonts w:ascii="Times New Roman" w:hAnsi="Times New Roman" w:cs="Times New Roman"/>
+          <w:sz w:val="24"/>
+          <w:szCs w:val="24"/>
+        </w:rPr>
+        <w:t>--</w:t>
+      </w:r>
+      <w:r>
+        <w:rPr>
+          <w:rFonts w:ascii="Times New Roman" w:hAnsi="Times New Roman" w:cs="Times New Roman"/>
+          <w:sz w:val="24"/>
+          <w:szCs w:val="24"/>
+        </w:rPr>
+        <w:t xml:space="preserve"> The alarm can be user defined or present an option to download a preferential alarm sound other than default options. </w:t>
+      </w:r>
+    </w:p>
+    <w:p>
+      <w:pPr>
+        <w:pStyle w:val="ListParagraph"/>
+        <w:numPr>
+          <w:ilvl w:val="1"/>
+          <w:numId w:val="9"/>
+        </w:numPr>
+        <w:spacing w:after="0" w:line="480" w:lineRule="auto"/>
+        <w:rPr>
+          <w:rFonts w:ascii="Arial Black" w:hAnsi="Arial Black" w:cs="Times New Roman"/>
           <w:sz w:val="32"/>
           <w:szCs w:val="32"/>
         </w:rPr>
@@ -1555,7 +2023,7 @@
           <w:sz w:val="20"/>
           <w:szCs w:val="20"/>
         </w:rPr>
-        <w:t>Displays previous videos watched by user</w:t>
+        <w:t>Ability for note taking with supporting OS</w:t>
       </w:r>
     </w:p>
     <w:p>
@@ -1578,7 +2046,15 @@
           <w:sz w:val="20"/>
           <w:szCs w:val="20"/>
         </w:rPr>
-        <w:t>Save preferred searches/videos</w:t>
+        <w:t>Accessible</w:t>
+      </w:r>
+      <w:r>
+        <w:rPr>
+          <w:rFonts w:ascii="Arial Black" w:hAnsi="Arial Black" w:cs="Times New Roman"/>
+          <w:sz w:val="20"/>
+          <w:szCs w:val="20"/>
+        </w:rPr>
+        <w:t xml:space="preserve"> button in upper right corner with a clock face for user to change how long their session is.</w:t>
       </w:r>
     </w:p>
     <w:p>
@@ -1601,7 +2077,79 @@
           <w:sz w:val="20"/>
           <w:szCs w:val="20"/>
         </w:rPr>
-        <w:t>User determines topics of focus for duration of session</w:t>
+        <w:t xml:space="preserve">System will communicate with search </w:t>
+      </w:r>
+      <w:r>
+        <w:rPr>
+          <w:rFonts w:ascii="Arial Black" w:hAnsi="Arial Black" w:cs="Times New Roman"/>
+          <w:sz w:val="20"/>
+          <w:szCs w:val="20"/>
+        </w:rPr>
+        <w:t>API</w:t>
+      </w:r>
+      <w:r>
+        <w:rPr>
+          <w:rFonts w:ascii="Arial Black" w:hAnsi="Arial Black" w:cs="Times New Roman"/>
+          <w:sz w:val="20"/>
+          <w:szCs w:val="20"/>
+        </w:rPr>
+        <w:t xml:space="preserve"> to communicate for information on startup of program and sign in.</w:t>
+      </w:r>
+    </w:p>
+    <w:p>
+      <w:pPr>
+        <w:pStyle w:val="ListParagraph"/>
+        <w:spacing w:line="480" w:lineRule="auto"/>
+        <w:ind w:left="2160"/>
+        <w:rPr>
+          <w:rFonts w:ascii="Times New Roman" w:hAnsi="Times New Roman" w:cs="Times New Roman"/>
+          <w:sz w:val="24"/>
+          <w:szCs w:val="24"/>
+        </w:rPr>
+      </w:pPr>
+      <w:r>
+        <w:rPr>
+          <w:rFonts w:ascii="Times New Roman" w:hAnsi="Times New Roman" w:cs="Times New Roman"/>
+          <w:sz w:val="24"/>
+          <w:szCs w:val="24"/>
+        </w:rPr>
+        <w:t xml:space="preserve">  -</w:t>
+      </w:r>
+      <w:r>
+        <w:rPr>
+          <w:rFonts w:ascii="Times New Roman" w:hAnsi="Times New Roman" w:cs="Times New Roman"/>
+          <w:sz w:val="24"/>
+          <w:szCs w:val="24"/>
+        </w:rPr>
+        <w:t>-</w:t>
+      </w:r>
+      <w:r>
+        <w:rPr>
+          <w:rFonts w:ascii="Times New Roman" w:hAnsi="Times New Roman" w:cs="Times New Roman"/>
+          <w:sz w:val="24"/>
+          <w:szCs w:val="24"/>
+        </w:rPr>
+        <w:t xml:space="preserve">(i.e., google search algo API) System will connect and gain access to API network, start workload on the preferred search, most </w:t>
+      </w:r>
+    </w:p>
+    <w:p>
+      <w:pPr>
+        <w:pStyle w:val="ListParagraph"/>
+        <w:spacing w:line="480" w:lineRule="auto"/>
+        <w:ind w:left="2160"/>
+        <w:rPr>
+          <w:rFonts w:ascii="Times New Roman" w:hAnsi="Times New Roman" w:cs="Times New Roman"/>
+          <w:sz w:val="24"/>
+          <w:szCs w:val="24"/>
+        </w:rPr>
+      </w:pPr>
+      <w:r>
+        <w:rPr>
+          <w:rFonts w:ascii="Times New Roman" w:hAnsi="Times New Roman" w:cs="Times New Roman"/>
+          <w:sz w:val="24"/>
+          <w:szCs w:val="24"/>
+        </w:rPr>
+        <w:t xml:space="preserve">  searched question for topic, new content.</w:t>
       </w:r>
     </w:p>
     <w:p>
@@ -1624,7 +2172,7 @@
           <w:sz w:val="20"/>
           <w:szCs w:val="20"/>
         </w:rPr>
-        <w:t>User determines topics of focus for duration of session</w:t>
+        <w:t>System will load all user data, history, favorites, previous ques</w:t>
       </w:r>
     </w:p>
     <w:p>
@@ -1647,7 +2195,59 @@
           <w:sz w:val="20"/>
           <w:szCs w:val="20"/>
         </w:rPr>
-        <w:t>user specified topic tab for specialized subjects</w:t>
+        <w:t xml:space="preserve">System shall sync across the system sister applications to allow for </w:t>
+      </w:r>
+      <w:r>
+        <w:rPr>
+          <w:rFonts w:ascii="Arial Black" w:hAnsi="Arial Black" w:cs="Times New Roman"/>
+          <w:sz w:val="20"/>
+          <w:szCs w:val="20"/>
+        </w:rPr>
+        <w:t>seamless</w:t>
+      </w:r>
+      <w:r>
+        <w:rPr>
+          <w:rFonts w:ascii="Arial Black" w:hAnsi="Arial Black" w:cs="Times New Roman"/>
+          <w:sz w:val="20"/>
+          <w:szCs w:val="20"/>
+        </w:rPr>
+        <w:t xml:space="preserve"> transitions of study.</w:t>
+      </w:r>
+    </w:p>
+    <w:p>
+      <w:pPr>
+        <w:pStyle w:val="ListParagraph"/>
+        <w:spacing w:line="480" w:lineRule="auto"/>
+        <w:ind w:left="2160" w:firstLine="120"/>
+        <w:rPr>
+          <w:rFonts w:ascii="Times New Roman" w:hAnsi="Times New Roman" w:cs="Times New Roman"/>
+          <w:sz w:val="24"/>
+          <w:szCs w:val="24"/>
+        </w:rPr>
+      </w:pPr>
+      <w:r>
+        <w:rPr>
+          <w:rFonts w:ascii="Times New Roman" w:hAnsi="Times New Roman" w:cs="Times New Roman"/>
+          <w:sz w:val="24"/>
+          <w:szCs w:val="24"/>
+        </w:rPr>
+        <w:t>-</w:t>
+      </w:r>
+      <w:r>
+        <w:rPr>
+          <w:rFonts w:ascii="Times New Roman" w:hAnsi="Times New Roman" w:cs="Times New Roman"/>
+          <w:sz w:val="24"/>
+          <w:szCs w:val="24"/>
+        </w:rPr>
+        <w:t>-</w:t>
+      </w:r>
+      <w:r>
+        <w:rPr>
+          <w:rFonts w:ascii="Times New Roman" w:hAnsi="Times New Roman" w:cs="Times New Roman"/>
+          <w:sz w:val="24"/>
+          <w:szCs w:val="24"/>
+        </w:rPr>
+        <w:t xml:space="preserve"> Between mobile application, desktop, and eventually website application. </w:t>
       </w:r>
     </w:p>
     <w:p>
@@ -1670,7 +2270,7 @@
           <w:sz w:val="20"/>
           <w:szCs w:val="20"/>
         </w:rPr>
-        <w:t>User shall not be permitted to visit any 17+ sites, or offensive sites.</w:t>
+        <w:t>The application will have a collection of usernames to create a leaderboard based on achievements.</w:t>
       </w:r>
     </w:p>
     <w:p>
@@ -1691,1674 +2291,6 @@
           <w:szCs w:val="24"/>
         </w:rPr>
         <w:lastRenderedPageBreak/>
-        <w:t xml:space="preserve">  </w:t>
-      </w:r>
-      <w:r>
-        <w:rPr>
-          <w:rFonts w:ascii="Times New Roman" w:hAnsi="Times New Roman" w:cs="Times New Roman"/>
-          <w:sz w:val="24"/>
-          <w:szCs w:val="24"/>
-        </w:rPr>
-        <w:t>-</w:t>
-      </w:r>
-      <w:r>
-        <w:rPr>
-          <w:rFonts w:ascii="Times New Roman" w:hAnsi="Times New Roman" w:cs="Times New Roman"/>
-          <w:sz w:val="24"/>
-          <w:szCs w:val="24"/>
-        </w:rPr>
-        <w:t>- Sites that are not permitted in detail will be provided in a .csv or .txt file format, this will also be hardcoded</w:t>
-      </w:r>
-    </w:p>
-    <w:p>
-      <w:pPr>
-        <w:pStyle w:val="ListParagraph"/>
-        <w:numPr>
-          <w:ilvl w:val="2"/>
-          <w:numId w:val="9"/>
-        </w:numPr>
-        <w:spacing w:after="0" w:line="480" w:lineRule="auto"/>
-        <w:rPr>
-          <w:rFonts w:ascii="Arial Black" w:hAnsi="Arial Black" w:cs="Times New Roman"/>
-          <w:sz w:val="20"/>
-          <w:szCs w:val="20"/>
-        </w:rPr>
-      </w:pPr>
-      <w:r>
-        <w:rPr>
-          <w:rFonts w:ascii="Arial Black" w:hAnsi="Arial Black" w:cs="Times New Roman"/>
-          <w:sz w:val="20"/>
-          <w:szCs w:val="20"/>
-        </w:rPr>
-        <w:t>The user will activate "Focus mode" from any portion of the site</w:t>
-      </w:r>
-    </w:p>
-    <w:p>
-      <w:pPr>
-        <w:spacing w:after="0" w:line="480" w:lineRule="auto"/>
-        <w:ind w:left="2160" w:firstLine="216"/>
-        <w:rPr>
-          <w:rFonts w:ascii="Arial Black" w:hAnsi="Arial Black" w:cs="Times New Roman"/>
-          <w:sz w:val="32"/>
-          <w:szCs w:val="32"/>
-        </w:rPr>
-      </w:pPr>
-      <w:r>
-        <w:rPr>
-          <w:rFonts w:ascii="Times New Roman" w:hAnsi="Times New Roman" w:cs="Times New Roman"/>
-          <w:sz w:val="24"/>
-          <w:szCs w:val="24"/>
-        </w:rPr>
-        <w:t>-</w:t>
-      </w:r>
-      <w:r>
-        <w:rPr>
-          <w:rFonts w:ascii="Times New Roman" w:hAnsi="Times New Roman" w:cs="Times New Roman"/>
-          <w:sz w:val="24"/>
-          <w:szCs w:val="24"/>
-        </w:rPr>
-        <w:t xml:space="preserve">- focus mode will be a floating button that is accessible from any location of the application. </w:t>
-      </w:r>
-    </w:p>
-    <w:p>
-      <w:pPr>
-        <w:pStyle w:val="ListParagraph"/>
-        <w:numPr>
-          <w:ilvl w:val="2"/>
-          <w:numId w:val="9"/>
-        </w:numPr>
-        <w:spacing w:after="0" w:line="480" w:lineRule="auto"/>
-        <w:rPr>
-          <w:rFonts w:ascii="Arial Black" w:hAnsi="Arial Black" w:cs="Times New Roman"/>
-          <w:sz w:val="20"/>
-          <w:szCs w:val="20"/>
-        </w:rPr>
-      </w:pPr>
-      <w:r>
-        <w:rPr>
-          <w:rFonts w:ascii="Arial Black" w:hAnsi="Arial Black" w:cs="Times New Roman"/>
-          <w:sz w:val="20"/>
-          <w:szCs w:val="20"/>
-        </w:rPr>
-        <w:t xml:space="preserve">Focus Mode when selected will display a window with ability to choose </w:t>
-      </w:r>
-      <w:r>
-        <w:rPr>
-          <w:rFonts w:ascii="Arial Black" w:hAnsi="Arial Black" w:cs="Times New Roman"/>
-          <w:sz w:val="20"/>
-          <w:szCs w:val="20"/>
-        </w:rPr>
-        <w:t>category</w:t>
-      </w:r>
-      <w:r>
-        <w:rPr>
-          <w:rFonts w:ascii="Arial Black" w:hAnsi="Arial Black" w:cs="Times New Roman"/>
-          <w:sz w:val="20"/>
-          <w:szCs w:val="20"/>
-        </w:rPr>
-        <w:t xml:space="preserve"> of study, tags, duration, type of focus mode</w:t>
-      </w:r>
-    </w:p>
-    <w:p>
-      <w:pPr>
-        <w:pStyle w:val="ListParagraph"/>
-        <w:spacing w:line="480" w:lineRule="auto"/>
-        <w:ind w:left="2160"/>
-        <w:rPr>
-          <w:rFonts w:ascii="Times New Roman" w:hAnsi="Times New Roman" w:cs="Times New Roman"/>
-          <w:sz w:val="24"/>
-          <w:szCs w:val="24"/>
-        </w:rPr>
-      </w:pPr>
-      <w:r>
-        <w:rPr>
-          <w:rFonts w:ascii="Times New Roman" w:hAnsi="Times New Roman" w:cs="Times New Roman"/>
-          <w:sz w:val="24"/>
-          <w:szCs w:val="24"/>
-        </w:rPr>
-        <w:t xml:space="preserve">  </w:t>
-      </w:r>
-      <w:r>
-        <w:rPr>
-          <w:rFonts w:ascii="Times New Roman" w:hAnsi="Times New Roman" w:cs="Times New Roman"/>
-          <w:sz w:val="24"/>
-          <w:szCs w:val="24"/>
-        </w:rPr>
-        <w:t>-</w:t>
-      </w:r>
-      <w:r>
-        <w:rPr>
-          <w:rFonts w:ascii="Times New Roman" w:hAnsi="Times New Roman" w:cs="Times New Roman"/>
-          <w:sz w:val="24"/>
-          <w:szCs w:val="24"/>
-        </w:rPr>
-        <w:t>- The search function will be limited to the category of choice or subject chosen. Time may be specified by user.</w:t>
-      </w:r>
-    </w:p>
-    <w:p>
-      <w:pPr>
-        <w:pStyle w:val="ListParagraph"/>
-        <w:numPr>
-          <w:ilvl w:val="2"/>
-          <w:numId w:val="9"/>
-        </w:numPr>
-        <w:spacing w:after="0" w:line="480" w:lineRule="auto"/>
-        <w:rPr>
-          <w:rFonts w:ascii="Arial Black" w:hAnsi="Arial Black" w:cs="Times New Roman"/>
-          <w:sz w:val="20"/>
-          <w:szCs w:val="20"/>
-        </w:rPr>
-      </w:pPr>
-      <w:r>
-        <w:rPr>
-          <w:rFonts w:ascii="Arial Black" w:hAnsi="Arial Black" w:cs="Times New Roman"/>
-          <w:sz w:val="20"/>
-          <w:szCs w:val="20"/>
-        </w:rPr>
-        <w:t xml:space="preserve">The application shall have a color </w:t>
-      </w:r>
-      <w:r>
-        <w:rPr>
-          <w:rFonts w:ascii="Arial Black" w:hAnsi="Arial Black" w:cs="Times New Roman"/>
-          <w:sz w:val="20"/>
-          <w:szCs w:val="20"/>
-        </w:rPr>
-        <w:t>palette</w:t>
-      </w:r>
-      <w:r>
-        <w:rPr>
-          <w:rFonts w:ascii="Arial Black" w:hAnsi="Arial Black" w:cs="Times New Roman"/>
-          <w:sz w:val="20"/>
-          <w:szCs w:val="20"/>
-        </w:rPr>
-        <w:t xml:space="preserve"> scheme for a preference for specific user, under the settings.</w:t>
-      </w:r>
-    </w:p>
-    <w:p>
-      <w:pPr>
-        <w:pStyle w:val="ListParagraph"/>
-        <w:spacing w:line="480" w:lineRule="auto"/>
-        <w:ind w:left="2160"/>
-        <w:rPr>
-          <w:rFonts w:ascii="Times New Roman" w:hAnsi="Times New Roman" w:cs="Times New Roman"/>
-          <w:sz w:val="24"/>
-          <w:szCs w:val="24"/>
-        </w:rPr>
-      </w:pPr>
-      <w:r>
-        <w:rPr>
-          <w:rFonts w:ascii="Times New Roman" w:hAnsi="Times New Roman" w:cs="Times New Roman"/>
-          <w:sz w:val="24"/>
-          <w:szCs w:val="24"/>
-        </w:rPr>
-        <w:t>-</w:t>
-      </w:r>
-      <w:r>
-        <w:rPr>
-          <w:rFonts w:ascii="Times New Roman" w:hAnsi="Times New Roman" w:cs="Times New Roman"/>
-          <w:sz w:val="24"/>
-          <w:szCs w:val="24"/>
-        </w:rPr>
-        <w:t>- This will include relaxing color pale</w:t>
-      </w:r>
-      <w:r>
-        <w:rPr>
-          <w:rFonts w:ascii="Times New Roman" w:hAnsi="Times New Roman" w:cs="Times New Roman"/>
-          <w:sz w:val="24"/>
-          <w:szCs w:val="24"/>
-        </w:rPr>
-        <w:t>t</w:t>
-      </w:r>
-      <w:r>
-        <w:rPr>
-          <w:rFonts w:ascii="Times New Roman" w:hAnsi="Times New Roman" w:cs="Times New Roman"/>
-          <w:sz w:val="24"/>
-          <w:szCs w:val="24"/>
-        </w:rPr>
-        <w:t>t</w:t>
-      </w:r>
-      <w:r>
-        <w:rPr>
-          <w:rFonts w:ascii="Times New Roman" w:hAnsi="Times New Roman" w:cs="Times New Roman"/>
-          <w:sz w:val="24"/>
-          <w:szCs w:val="24"/>
-        </w:rPr>
-        <w:t>es</w:t>
-      </w:r>
-      <w:r>
-        <w:rPr>
-          <w:rFonts w:ascii="Times New Roman" w:hAnsi="Times New Roman" w:cs="Times New Roman"/>
-          <w:sz w:val="24"/>
-          <w:szCs w:val="24"/>
-        </w:rPr>
-        <w:t xml:space="preserve"> and user defined square palettes. </w:t>
-      </w:r>
-    </w:p>
-    <w:p>
-      <w:pPr>
-        <w:pStyle w:val="ListParagraph"/>
-        <w:numPr>
-          <w:ilvl w:val="2"/>
-          <w:numId w:val="9"/>
-        </w:numPr>
-        <w:spacing w:after="0" w:line="480" w:lineRule="auto"/>
-        <w:rPr>
-          <w:rFonts w:ascii="Arial Black" w:hAnsi="Arial Black" w:cs="Times New Roman"/>
-          <w:sz w:val="20"/>
-          <w:szCs w:val="20"/>
-        </w:rPr>
-      </w:pPr>
-      <w:r>
-        <w:rPr>
-          <w:rFonts w:ascii="Arial Black" w:hAnsi="Arial Black" w:cs="Times New Roman"/>
-          <w:sz w:val="20"/>
-          <w:szCs w:val="20"/>
-        </w:rPr>
-        <w:t>Allow a user defined font.</w:t>
-      </w:r>
-    </w:p>
-    <w:p>
-      <w:pPr>
-        <w:pStyle w:val="ListParagraph"/>
-        <w:spacing w:after="0" w:line="480" w:lineRule="auto"/>
-        <w:ind w:left="2160"/>
-        <w:rPr>
-          <w:rFonts w:ascii="Arial Black" w:hAnsi="Arial Black" w:cs="Times New Roman"/>
-          <w:sz w:val="32"/>
-          <w:szCs w:val="32"/>
-        </w:rPr>
-      </w:pPr>
-      <w:r>
-        <w:rPr>
-          <w:rFonts w:ascii="Times New Roman" w:hAnsi="Times New Roman" w:cs="Times New Roman"/>
-          <w:sz w:val="24"/>
-          <w:szCs w:val="24"/>
-        </w:rPr>
-        <w:t>-</w:t>
-      </w:r>
-      <w:r>
-        <w:rPr>
-          <w:rFonts w:ascii="Times New Roman" w:hAnsi="Times New Roman" w:cs="Times New Roman"/>
-          <w:sz w:val="24"/>
-          <w:szCs w:val="24"/>
-        </w:rPr>
-        <w:t>- Allow for readable relaxing fonts for the reader fonts and website changeable fonts if capable of changing to preference</w:t>
-      </w:r>
-    </w:p>
-    <w:p>
-      <w:pPr>
-        <w:pStyle w:val="ListParagraph"/>
-        <w:numPr>
-          <w:ilvl w:val="2"/>
-          <w:numId w:val="9"/>
-        </w:numPr>
-        <w:spacing w:after="0" w:line="480" w:lineRule="auto"/>
-        <w:rPr>
-          <w:rFonts w:ascii="Arial Black" w:hAnsi="Arial Black" w:cs="Times New Roman"/>
-          <w:sz w:val="20"/>
-          <w:szCs w:val="20"/>
-        </w:rPr>
-      </w:pPr>
-      <w:r>
-        <w:rPr>
-          <w:rFonts w:ascii="Arial Black" w:hAnsi="Arial Black" w:cs="Times New Roman"/>
-          <w:sz w:val="20"/>
-          <w:szCs w:val="20"/>
-        </w:rPr>
-        <w:t>While watching a video or looking at a site for studying, the system shall display recommended sites and videos.</w:t>
-      </w:r>
-    </w:p>
-    <w:p>
-      <w:pPr>
-        <w:pStyle w:val="ListParagraph"/>
-        <w:spacing w:line="480" w:lineRule="auto"/>
-        <w:ind w:left="2160"/>
-        <w:rPr>
-          <w:rFonts w:ascii="Times New Roman" w:hAnsi="Times New Roman" w:cs="Times New Roman"/>
-          <w:sz w:val="24"/>
-          <w:szCs w:val="24"/>
-        </w:rPr>
-      </w:pPr>
-      <w:r>
-        <w:rPr>
-          <w:rFonts w:ascii="Times New Roman" w:hAnsi="Times New Roman" w:cs="Times New Roman"/>
-          <w:sz w:val="24"/>
-          <w:szCs w:val="24"/>
-        </w:rPr>
-        <w:t xml:space="preserve">  </w:t>
-      </w:r>
-      <w:r>
-        <w:rPr>
-          <w:rFonts w:ascii="Times New Roman" w:hAnsi="Times New Roman" w:cs="Times New Roman"/>
-          <w:sz w:val="24"/>
-          <w:szCs w:val="24"/>
-        </w:rPr>
-        <w:t>-</w:t>
-      </w:r>
-      <w:r>
-        <w:rPr>
-          <w:rFonts w:ascii="Times New Roman" w:hAnsi="Times New Roman" w:cs="Times New Roman"/>
-          <w:sz w:val="24"/>
-          <w:szCs w:val="24"/>
-        </w:rPr>
-        <w:t xml:space="preserve">- The recommended sites and videos will be only closely related videos in the category/subject of the focus mode session. </w:t>
-      </w:r>
-    </w:p>
-    <w:p>
-      <w:pPr>
-        <w:pStyle w:val="ListParagraph"/>
-        <w:numPr>
-          <w:ilvl w:val="2"/>
-          <w:numId w:val="9"/>
-        </w:numPr>
-        <w:spacing w:after="0" w:line="480" w:lineRule="auto"/>
-        <w:rPr>
-          <w:rFonts w:ascii="Arial Black" w:hAnsi="Arial Black" w:cs="Times New Roman"/>
-          <w:sz w:val="20"/>
-          <w:szCs w:val="20"/>
-        </w:rPr>
-      </w:pPr>
-      <w:r>
-        <w:rPr>
-          <w:rFonts w:ascii="Arial Black" w:hAnsi="Arial Black" w:cs="Times New Roman"/>
-          <w:sz w:val="20"/>
-          <w:szCs w:val="20"/>
-        </w:rPr>
-        <w:t>The application will have a setting and list of applications that the user has and allow for user defined locking.</w:t>
-      </w:r>
-    </w:p>
-    <w:p>
-      <w:pPr>
-        <w:pStyle w:val="ListParagraph"/>
-        <w:spacing w:line="480" w:lineRule="auto"/>
-        <w:ind w:left="2160"/>
-        <w:rPr>
-          <w:rFonts w:ascii="Times New Roman" w:hAnsi="Times New Roman" w:cs="Times New Roman"/>
-          <w:sz w:val="24"/>
-          <w:szCs w:val="24"/>
-        </w:rPr>
-      </w:pPr>
-      <w:r>
-        <w:rPr>
-          <w:rFonts w:ascii="Times New Roman" w:hAnsi="Times New Roman" w:cs="Times New Roman"/>
-          <w:sz w:val="24"/>
-          <w:szCs w:val="24"/>
-        </w:rPr>
-        <w:lastRenderedPageBreak/>
-        <w:t xml:space="preserve">  </w:t>
-      </w:r>
-      <w:r>
-        <w:rPr>
-          <w:rFonts w:ascii="Times New Roman" w:hAnsi="Times New Roman" w:cs="Times New Roman"/>
-          <w:sz w:val="24"/>
-          <w:szCs w:val="24"/>
-        </w:rPr>
-        <w:t>-</w:t>
-      </w:r>
-      <w:r>
-        <w:rPr>
-          <w:rFonts w:ascii="Times New Roman" w:hAnsi="Times New Roman" w:cs="Times New Roman"/>
-          <w:sz w:val="24"/>
-          <w:szCs w:val="24"/>
-        </w:rPr>
-        <w:t xml:space="preserve">- this will keep users from locking important applications, but lock others, such as games, and store front applications. </w:t>
-      </w:r>
-    </w:p>
-    <w:p>
-      <w:pPr>
-        <w:pStyle w:val="ListParagraph"/>
-        <w:numPr>
-          <w:ilvl w:val="2"/>
-          <w:numId w:val="9"/>
-        </w:numPr>
-        <w:spacing w:after="0" w:line="480" w:lineRule="auto"/>
-        <w:rPr>
-          <w:rFonts w:ascii="Arial Black" w:hAnsi="Arial Black" w:cs="Times New Roman"/>
-          <w:sz w:val="20"/>
-          <w:szCs w:val="20"/>
-        </w:rPr>
-      </w:pPr>
-      <w:r>
-        <w:rPr>
-          <w:rFonts w:ascii="Arial Black" w:hAnsi="Arial Black" w:cs="Times New Roman"/>
-          <w:sz w:val="20"/>
-          <w:szCs w:val="20"/>
-        </w:rPr>
-        <w:t>The focus mode</w:t>
-      </w:r>
-      <w:r>
-        <w:rPr>
-          <w:rFonts w:ascii="Arial Black" w:hAnsi="Arial Black" w:cs="Times New Roman"/>
-          <w:sz w:val="20"/>
-          <w:szCs w:val="20"/>
-        </w:rPr>
-        <w:t xml:space="preserve"> will have several different types of focus modes.</w:t>
-      </w:r>
-    </w:p>
-    <w:p>
-      <w:pPr>
-        <w:pStyle w:val="ListParagraph"/>
-        <w:spacing w:line="480" w:lineRule="auto"/>
-        <w:ind w:left="2160"/>
-        <w:rPr>
-          <w:rFonts w:ascii="Times New Roman" w:hAnsi="Times New Roman" w:cs="Times New Roman"/>
-          <w:sz w:val="24"/>
-          <w:szCs w:val="24"/>
-        </w:rPr>
-      </w:pPr>
-      <w:r>
-        <w:rPr>
-          <w:rFonts w:ascii="Times New Roman" w:hAnsi="Times New Roman" w:cs="Times New Roman"/>
-          <w:sz w:val="24"/>
-          <w:szCs w:val="24"/>
-        </w:rPr>
-        <w:t>-</w:t>
-      </w:r>
-      <w:r>
-        <w:rPr>
-          <w:rFonts w:ascii="Times New Roman" w:hAnsi="Times New Roman" w:cs="Times New Roman"/>
-          <w:sz w:val="24"/>
-          <w:szCs w:val="24"/>
-        </w:rPr>
-        <w:t xml:space="preserve">- The types of focus modes are Individual study, Collaborative study, and project. This will give access to things like discord and slack </w:t>
-      </w:r>
-    </w:p>
-    <w:p>
-      <w:pPr>
-        <w:pStyle w:val="ListParagraph"/>
-        <w:spacing w:line="480" w:lineRule="auto"/>
-        <w:ind w:left="2160"/>
-        <w:rPr>
-          <w:rFonts w:ascii="Times New Roman" w:hAnsi="Times New Roman" w:cs="Times New Roman"/>
-          <w:sz w:val="24"/>
-          <w:szCs w:val="24"/>
-        </w:rPr>
-      </w:pPr>
-      <w:r>
-        <w:rPr>
-          <w:rFonts w:ascii="Times New Roman" w:hAnsi="Times New Roman" w:cs="Times New Roman"/>
-          <w:sz w:val="24"/>
-          <w:szCs w:val="24"/>
-        </w:rPr>
-        <w:t xml:space="preserve">  in collab, and project, while in individual you will be limited to email, google products, notepad, IDE's, etc.</w:t>
-      </w:r>
-    </w:p>
-    <w:p>
-      <w:pPr>
-        <w:pStyle w:val="ListParagraph"/>
-        <w:numPr>
-          <w:ilvl w:val="0"/>
-          <w:numId w:val="9"/>
-        </w:numPr>
-        <w:spacing w:after="0" w:line="480" w:lineRule="auto"/>
-        <w:rPr>
-          <w:rFonts w:ascii="Arial Black" w:hAnsi="Arial Black" w:cs="Times New Roman"/>
-          <w:sz w:val="24"/>
-          <w:szCs w:val="24"/>
-        </w:rPr>
-      </w:pPr>
-      <w:r>
-        <w:rPr>
-          <w:rFonts w:ascii="Arial Black" w:hAnsi="Arial Black" w:cs="Times New Roman"/>
-          <w:sz w:val="24"/>
-          <w:szCs w:val="24"/>
-        </w:rPr>
-        <w:t>System Requirements</w:t>
-      </w:r>
-    </w:p>
-    <w:p>
-      <w:pPr>
-        <w:pStyle w:val="ListParagraph"/>
-        <w:numPr>
-          <w:ilvl w:val="1"/>
-          <w:numId w:val="9"/>
-        </w:numPr>
-        <w:spacing w:after="0" w:line="480" w:lineRule="auto"/>
-        <w:rPr>
-          <w:rFonts w:ascii="Arial Black" w:hAnsi="Arial Black" w:cs="Times New Roman"/>
-          <w:sz w:val="24"/>
-          <w:szCs w:val="24"/>
-        </w:rPr>
-      </w:pPr>
-      <w:r>
-        <w:rPr>
-          <w:rFonts w:ascii="Arial Black" w:hAnsi="Arial Black" w:cs="Times New Roman"/>
-          <w:sz w:val="24"/>
-          <w:szCs w:val="24"/>
-        </w:rPr>
-        <w:t>Functional Requirements</w:t>
-      </w:r>
-    </w:p>
-    <w:p>
-      <w:pPr>
-        <w:pStyle w:val="ListParagraph"/>
-        <w:numPr>
-          <w:ilvl w:val="2"/>
-          <w:numId w:val="9"/>
-        </w:numPr>
-        <w:spacing w:after="0" w:line="480" w:lineRule="auto"/>
-        <w:rPr>
-          <w:rFonts w:ascii="Arial Black" w:hAnsi="Arial Black" w:cs="Times New Roman"/>
-          <w:sz w:val="20"/>
-          <w:szCs w:val="20"/>
-        </w:rPr>
-      </w:pPr>
-      <w:r>
-        <w:rPr>
-          <w:rFonts w:ascii="Arial Black" w:hAnsi="Arial Black" w:cs="Times New Roman"/>
-          <w:sz w:val="20"/>
-          <w:szCs w:val="20"/>
-        </w:rPr>
-        <w:t xml:space="preserve">Disable ability to exit page location for </w:t>
-      </w:r>
-      <w:proofErr w:type="gramStart"/>
-      <w:r>
-        <w:rPr>
-          <w:rFonts w:ascii="Arial Black" w:hAnsi="Arial Black" w:cs="Times New Roman"/>
-          <w:sz w:val="20"/>
-          <w:szCs w:val="20"/>
-        </w:rPr>
-        <w:t>period of time</w:t>
-      </w:r>
-      <w:proofErr w:type="gramEnd"/>
-      <w:r>
-        <w:rPr>
-          <w:rFonts w:ascii="Arial Black" w:hAnsi="Arial Black" w:cs="Times New Roman"/>
-          <w:sz w:val="20"/>
-          <w:szCs w:val="20"/>
-        </w:rPr>
-        <w:t xml:space="preserve">. </w:t>
-      </w:r>
-    </w:p>
-    <w:p>
-      <w:pPr>
-        <w:pStyle w:val="ListParagraph"/>
-        <w:numPr>
-          <w:ilvl w:val="2"/>
-          <w:numId w:val="9"/>
-        </w:numPr>
-        <w:spacing w:after="0" w:line="480" w:lineRule="auto"/>
-        <w:rPr>
-          <w:rFonts w:ascii="Arial Black" w:hAnsi="Arial Black" w:cs="Times New Roman"/>
-          <w:sz w:val="20"/>
-          <w:szCs w:val="20"/>
-        </w:rPr>
-      </w:pPr>
-      <w:r>
-        <w:rPr>
-          <w:rFonts w:ascii="Arial Black" w:hAnsi="Arial Black" w:cs="Times New Roman"/>
-          <w:sz w:val="20"/>
-          <w:szCs w:val="20"/>
-        </w:rPr>
-        <w:t>Ability to takes notes with stylus</w:t>
-      </w:r>
-    </w:p>
-    <w:p>
-      <w:pPr>
-        <w:pStyle w:val="ListParagraph"/>
-        <w:numPr>
-          <w:ilvl w:val="2"/>
-          <w:numId w:val="9"/>
-        </w:numPr>
-        <w:spacing w:after="0" w:line="480" w:lineRule="auto"/>
-        <w:rPr>
-          <w:rFonts w:ascii="Arial Black" w:hAnsi="Arial Black" w:cs="Times New Roman"/>
-          <w:sz w:val="20"/>
-          <w:szCs w:val="20"/>
-        </w:rPr>
-      </w:pPr>
-      <w:r>
-        <w:rPr>
-          <w:rFonts w:ascii="Arial Black" w:hAnsi="Arial Black" w:cs="Times New Roman"/>
-          <w:sz w:val="20"/>
-          <w:szCs w:val="20"/>
-        </w:rPr>
-        <w:t>User is unable to minimize or exit out of app while session is running.</w:t>
-      </w:r>
-    </w:p>
-    <w:p>
-      <w:pPr>
-        <w:pStyle w:val="ListParagraph"/>
-        <w:numPr>
-          <w:ilvl w:val="2"/>
-          <w:numId w:val="9"/>
-        </w:numPr>
-        <w:spacing w:after="0" w:line="480" w:lineRule="auto"/>
-        <w:rPr>
-          <w:rFonts w:ascii="Arial Black" w:hAnsi="Arial Black" w:cs="Times New Roman"/>
-          <w:sz w:val="20"/>
-          <w:szCs w:val="20"/>
-        </w:rPr>
-      </w:pPr>
-      <w:r>
-        <w:rPr>
-          <w:rFonts w:ascii="Arial Black" w:hAnsi="Arial Black" w:cs="Times New Roman"/>
-          <w:sz w:val="20"/>
-          <w:szCs w:val="20"/>
-        </w:rPr>
-        <w:t>User is unable to move away from specified topic and specialized subjects chosen at the beginning of session.</w:t>
-      </w:r>
-    </w:p>
-    <w:p>
-      <w:pPr>
-        <w:pStyle w:val="ListParagraph"/>
-        <w:numPr>
-          <w:ilvl w:val="2"/>
-          <w:numId w:val="9"/>
-        </w:numPr>
-        <w:spacing w:after="0" w:line="480" w:lineRule="auto"/>
-        <w:rPr>
-          <w:rFonts w:ascii="Arial Black" w:hAnsi="Arial Black" w:cs="Times New Roman"/>
-          <w:sz w:val="20"/>
-          <w:szCs w:val="20"/>
-        </w:rPr>
-      </w:pPr>
-      <w:r>
-        <w:rPr>
-          <w:rFonts w:ascii="Arial Black" w:hAnsi="Arial Black" w:cs="Times New Roman"/>
-          <w:sz w:val="20"/>
-          <w:szCs w:val="20"/>
-        </w:rPr>
-        <w:t xml:space="preserve">Parse internet sites for preferred tags in search, confined to </w:t>
-      </w:r>
-      <w:r>
-        <w:rPr>
-          <w:rFonts w:ascii="Arial Black" w:hAnsi="Arial Black" w:cs="Times New Roman"/>
-          <w:sz w:val="20"/>
-          <w:szCs w:val="20"/>
-        </w:rPr>
-        <w:t>overarching</w:t>
-      </w:r>
-      <w:r>
-        <w:rPr>
-          <w:rFonts w:ascii="Arial Black" w:hAnsi="Arial Black" w:cs="Times New Roman"/>
-          <w:sz w:val="20"/>
-          <w:szCs w:val="20"/>
-        </w:rPr>
-        <w:t xml:space="preserve"> </w:t>
-      </w:r>
-      <w:r>
-        <w:rPr>
-          <w:rFonts w:ascii="Arial Black" w:hAnsi="Arial Black" w:cs="Times New Roman"/>
-          <w:sz w:val="20"/>
-          <w:szCs w:val="20"/>
-        </w:rPr>
-        <w:t>categories</w:t>
-      </w:r>
-    </w:p>
-    <w:p>
-      <w:pPr>
-        <w:pStyle w:val="ListParagraph"/>
-        <w:spacing w:line="480" w:lineRule="auto"/>
-        <w:ind w:left="2160"/>
-        <w:rPr>
-          <w:rFonts w:ascii="Times New Roman" w:hAnsi="Times New Roman" w:cs="Times New Roman"/>
-          <w:sz w:val="24"/>
-          <w:szCs w:val="24"/>
-        </w:rPr>
-      </w:pPr>
-      <w:r>
-        <w:rPr>
-          <w:rFonts w:ascii="Times New Roman" w:hAnsi="Times New Roman" w:cs="Times New Roman"/>
-          <w:sz w:val="24"/>
-          <w:szCs w:val="24"/>
-        </w:rPr>
-        <w:t xml:space="preserve">  </w:t>
-      </w:r>
-      <w:r>
-        <w:rPr>
-          <w:rFonts w:ascii="Times New Roman" w:hAnsi="Times New Roman" w:cs="Times New Roman"/>
-          <w:sz w:val="24"/>
-          <w:szCs w:val="24"/>
-        </w:rPr>
-        <w:t>-</w:t>
-      </w:r>
-      <w:r>
-        <w:rPr>
-          <w:rFonts w:ascii="Times New Roman" w:hAnsi="Times New Roman" w:cs="Times New Roman"/>
-          <w:sz w:val="24"/>
-          <w:szCs w:val="24"/>
-        </w:rPr>
-        <w:t>- System will send out a request for sites that pertain to a tag (Vector's-cross product) with the overarching categories (</w:t>
-      </w:r>
-      <w:proofErr w:type="gramStart"/>
-      <w:r>
-        <w:rPr>
-          <w:rFonts w:ascii="Times New Roman" w:hAnsi="Times New Roman" w:cs="Times New Roman"/>
-          <w:sz w:val="24"/>
-          <w:szCs w:val="24"/>
-        </w:rPr>
-        <w:t>i.e.</w:t>
-      </w:r>
-      <w:proofErr w:type="gramEnd"/>
-      <w:r>
-        <w:rPr>
-          <w:rFonts w:ascii="Times New Roman" w:hAnsi="Times New Roman" w:cs="Times New Roman"/>
-          <w:sz w:val="24"/>
-          <w:szCs w:val="24"/>
-        </w:rPr>
-        <w:t xml:space="preserve"> Math)</w:t>
-      </w:r>
-    </w:p>
-    <w:p>
-      <w:pPr>
-        <w:pStyle w:val="ListParagraph"/>
-        <w:numPr>
-          <w:ilvl w:val="2"/>
-          <w:numId w:val="9"/>
-        </w:numPr>
-        <w:spacing w:after="0" w:line="480" w:lineRule="auto"/>
-        <w:rPr>
-          <w:rFonts w:ascii="Arial Black" w:hAnsi="Arial Black" w:cs="Times New Roman"/>
-          <w:sz w:val="20"/>
-          <w:szCs w:val="20"/>
-        </w:rPr>
-      </w:pPr>
-      <w:r>
-        <w:rPr>
-          <w:rFonts w:ascii="Arial Black" w:hAnsi="Arial Black" w:cs="Times New Roman"/>
-          <w:sz w:val="20"/>
-          <w:szCs w:val="20"/>
-        </w:rPr>
-        <w:t>The Focus mode when active will have set limits in for breaks.</w:t>
-      </w:r>
-    </w:p>
-    <w:p>
-      <w:pPr>
-        <w:pStyle w:val="ListParagraph"/>
-        <w:spacing w:line="480" w:lineRule="auto"/>
-        <w:ind w:left="2160"/>
-        <w:rPr>
-          <w:rFonts w:ascii="Times New Roman" w:hAnsi="Times New Roman" w:cs="Times New Roman"/>
-          <w:sz w:val="24"/>
-          <w:szCs w:val="24"/>
-        </w:rPr>
-      </w:pPr>
-      <w:r>
-        <w:rPr>
-          <w:rFonts w:ascii="Times New Roman" w:hAnsi="Times New Roman" w:cs="Times New Roman"/>
-          <w:sz w:val="24"/>
-          <w:szCs w:val="24"/>
-        </w:rPr>
-        <w:lastRenderedPageBreak/>
-        <w:t xml:space="preserve"> </w:t>
-      </w:r>
-      <w:r>
-        <w:rPr>
-          <w:rFonts w:ascii="Times New Roman" w:hAnsi="Times New Roman" w:cs="Times New Roman"/>
-          <w:sz w:val="24"/>
-          <w:szCs w:val="24"/>
-        </w:rPr>
-        <w:t>-</w:t>
-      </w:r>
-      <w:r>
-        <w:rPr>
-          <w:rFonts w:ascii="Times New Roman" w:hAnsi="Times New Roman" w:cs="Times New Roman"/>
-          <w:sz w:val="24"/>
-          <w:szCs w:val="24"/>
-        </w:rPr>
-        <w:t>- The system will pause study time for a 5 min break halfway through with a 30 mins study time to a 59 mins, 10 min break</w:t>
-      </w:r>
-      <w:r>
-        <w:rPr>
-          <w:rFonts w:ascii="Times New Roman" w:hAnsi="Times New Roman" w:cs="Times New Roman"/>
-          <w:sz w:val="24"/>
-          <w:szCs w:val="24"/>
-        </w:rPr>
-        <w:t xml:space="preserve"> </w:t>
-      </w:r>
-      <w:r>
-        <w:rPr>
-          <w:rFonts w:ascii="Times New Roman" w:hAnsi="Times New Roman" w:cs="Times New Roman"/>
-          <w:sz w:val="24"/>
-          <w:szCs w:val="24"/>
-        </w:rPr>
-        <w:t xml:space="preserve">halfway through the focus mode from 60 mins to 89 mins, 15 mins for 90 mins or more mins. </w:t>
-      </w:r>
-    </w:p>
-    <w:p>
-      <w:pPr>
-        <w:pStyle w:val="ListParagraph"/>
-        <w:numPr>
-          <w:ilvl w:val="2"/>
-          <w:numId w:val="9"/>
-        </w:numPr>
-        <w:spacing w:after="0" w:line="480" w:lineRule="auto"/>
-        <w:rPr>
-          <w:rFonts w:ascii="Arial Black" w:hAnsi="Arial Black" w:cs="Times New Roman"/>
-          <w:sz w:val="20"/>
-          <w:szCs w:val="20"/>
-        </w:rPr>
-      </w:pPr>
-      <w:r>
-        <w:rPr>
-          <w:rFonts w:ascii="Arial Black" w:hAnsi="Arial Black" w:cs="Times New Roman"/>
-          <w:sz w:val="20"/>
-          <w:szCs w:val="20"/>
-        </w:rPr>
-        <w:t>Connectivity across school sites and homework sites to bring in to-do lists and homework sheets.</w:t>
-      </w:r>
-    </w:p>
-    <w:p>
-      <w:pPr>
-        <w:pStyle w:val="ListParagraph"/>
-        <w:spacing w:line="480" w:lineRule="auto"/>
-        <w:ind w:left="2160"/>
-        <w:rPr>
-          <w:rFonts w:ascii="Times New Roman" w:hAnsi="Times New Roman" w:cs="Times New Roman"/>
-          <w:sz w:val="24"/>
-          <w:szCs w:val="24"/>
-        </w:rPr>
-      </w:pPr>
-      <w:r>
-        <w:rPr>
-          <w:rFonts w:ascii="Times New Roman" w:hAnsi="Times New Roman" w:cs="Times New Roman"/>
-          <w:sz w:val="24"/>
-          <w:szCs w:val="24"/>
-        </w:rPr>
-        <w:t xml:space="preserve"> </w:t>
-      </w:r>
-      <w:r>
-        <w:rPr>
-          <w:rFonts w:ascii="Times New Roman" w:hAnsi="Times New Roman" w:cs="Times New Roman"/>
-          <w:sz w:val="24"/>
-          <w:szCs w:val="24"/>
-        </w:rPr>
-        <w:t>-</w:t>
-      </w:r>
-      <w:r>
-        <w:rPr>
-          <w:rFonts w:ascii="Times New Roman" w:hAnsi="Times New Roman" w:cs="Times New Roman"/>
-          <w:sz w:val="24"/>
-          <w:szCs w:val="24"/>
-        </w:rPr>
-        <w:t>- (i.e., canvas, WebAssign, Pearson, etc.) These sites will be connected to find the to do list, schedules, syllabuses, and</w:t>
-      </w:r>
-      <w:r>
-        <w:rPr>
-          <w:rFonts w:ascii="Times New Roman" w:hAnsi="Times New Roman" w:cs="Times New Roman"/>
-          <w:sz w:val="24"/>
-          <w:szCs w:val="24"/>
-        </w:rPr>
-        <w:t xml:space="preserve"> </w:t>
-      </w:r>
-      <w:r>
-        <w:rPr>
-          <w:rFonts w:ascii="Times New Roman" w:hAnsi="Times New Roman" w:cs="Times New Roman"/>
-          <w:sz w:val="24"/>
-          <w:szCs w:val="24"/>
-        </w:rPr>
-        <w:t xml:space="preserve">homework that is coming to do to create application on to-do list and allow a more focused approach. Create tags and </w:t>
-      </w:r>
-    </w:p>
-    <w:p>
-      <w:pPr>
-        <w:pStyle w:val="ListParagraph"/>
-        <w:spacing w:line="480" w:lineRule="auto"/>
-        <w:ind w:left="2160"/>
-        <w:rPr>
-          <w:rFonts w:ascii="Times New Roman" w:hAnsi="Times New Roman" w:cs="Times New Roman"/>
-          <w:sz w:val="24"/>
-          <w:szCs w:val="24"/>
-        </w:rPr>
-      </w:pPr>
-      <w:r>
-        <w:rPr>
-          <w:rFonts w:ascii="Times New Roman" w:hAnsi="Times New Roman" w:cs="Times New Roman"/>
-          <w:sz w:val="24"/>
-          <w:szCs w:val="24"/>
-        </w:rPr>
-        <w:t xml:space="preserve">  categories for the user. </w:t>
-      </w:r>
-    </w:p>
-    <w:p>
-      <w:pPr>
-        <w:pStyle w:val="ListParagraph"/>
-        <w:numPr>
-          <w:ilvl w:val="2"/>
-          <w:numId w:val="9"/>
-        </w:numPr>
-        <w:spacing w:after="0" w:line="480" w:lineRule="auto"/>
-        <w:rPr>
-          <w:rFonts w:ascii="Arial Black" w:hAnsi="Arial Black" w:cs="Times New Roman"/>
-          <w:sz w:val="20"/>
-          <w:szCs w:val="20"/>
-        </w:rPr>
-      </w:pPr>
-      <w:r>
-        <w:rPr>
-          <w:rFonts w:ascii="Arial Black" w:hAnsi="Arial Black" w:cs="Times New Roman"/>
-          <w:sz w:val="20"/>
-          <w:szCs w:val="20"/>
-        </w:rPr>
-        <w:t xml:space="preserve">The system will keep track of the user </w:t>
-      </w:r>
-      <w:r>
-        <w:rPr>
-          <w:rFonts w:ascii="Arial Black" w:hAnsi="Arial Black" w:cs="Times New Roman"/>
-          <w:sz w:val="20"/>
-          <w:szCs w:val="20"/>
-        </w:rPr>
-        <w:t>habits</w:t>
-      </w:r>
-      <w:r>
-        <w:rPr>
-          <w:rFonts w:ascii="Arial Black" w:hAnsi="Arial Black" w:cs="Times New Roman"/>
-          <w:sz w:val="20"/>
-          <w:szCs w:val="20"/>
-        </w:rPr>
-        <w:t>, focus mode time accumulated, goals set by user, studied sites, videos watched.</w:t>
-      </w:r>
-    </w:p>
-    <w:p>
-      <w:pPr>
-        <w:pStyle w:val="ListParagraph"/>
-        <w:spacing w:line="480" w:lineRule="auto"/>
-        <w:ind w:left="2160"/>
-        <w:rPr>
-          <w:rFonts w:ascii="Times New Roman" w:hAnsi="Times New Roman" w:cs="Times New Roman"/>
-          <w:sz w:val="24"/>
-          <w:szCs w:val="24"/>
-        </w:rPr>
-      </w:pPr>
-      <w:r>
-        <w:rPr>
-          <w:rFonts w:ascii="Times New Roman" w:hAnsi="Times New Roman" w:cs="Times New Roman"/>
-          <w:sz w:val="24"/>
-          <w:szCs w:val="24"/>
-        </w:rPr>
-        <w:t>-</w:t>
-      </w:r>
-      <w:r>
-        <w:rPr>
-          <w:rFonts w:ascii="Times New Roman" w:hAnsi="Times New Roman" w:cs="Times New Roman"/>
-          <w:sz w:val="24"/>
-          <w:szCs w:val="24"/>
-        </w:rPr>
-        <w:t>- These will be brought into create a level/experience system of achievements to give users incentive to continue to use and create good</w:t>
-      </w:r>
-    </w:p>
-    <w:p>
-      <w:pPr>
-        <w:pStyle w:val="ListParagraph"/>
-        <w:spacing w:line="480" w:lineRule="auto"/>
-        <w:ind w:left="1440"/>
-        <w:rPr>
-          <w:rFonts w:ascii="Times New Roman" w:hAnsi="Times New Roman" w:cs="Times New Roman"/>
-          <w:sz w:val="24"/>
-          <w:szCs w:val="24"/>
-        </w:rPr>
-      </w:pPr>
-      <w:r>
-        <w:rPr>
-          <w:rFonts w:ascii="Times New Roman" w:hAnsi="Times New Roman" w:cs="Times New Roman"/>
-          <w:sz w:val="24"/>
-          <w:szCs w:val="24"/>
-        </w:rPr>
-        <w:t xml:space="preserve">  study habits. </w:t>
-      </w:r>
-    </w:p>
-    <w:p>
-      <w:pPr>
-        <w:pStyle w:val="ListParagraph"/>
-        <w:numPr>
-          <w:ilvl w:val="2"/>
-          <w:numId w:val="9"/>
-        </w:numPr>
-        <w:spacing w:after="0" w:line="480" w:lineRule="auto"/>
-        <w:rPr>
-          <w:rFonts w:ascii="Arial Black" w:hAnsi="Arial Black" w:cs="Times New Roman"/>
-          <w:sz w:val="20"/>
-          <w:szCs w:val="20"/>
-        </w:rPr>
-      </w:pPr>
-      <w:r>
-        <w:rPr>
-          <w:rFonts w:ascii="Arial Black" w:hAnsi="Arial Black" w:cs="Times New Roman"/>
-          <w:sz w:val="20"/>
-          <w:szCs w:val="20"/>
-        </w:rPr>
-        <w:t>The system will display the information of sites and videos in a sortable way, by preference of user.</w:t>
-      </w:r>
-    </w:p>
-    <w:p>
-      <w:pPr>
-        <w:pStyle w:val="ListParagraph"/>
-        <w:spacing w:after="0" w:line="480" w:lineRule="auto"/>
-        <w:ind w:left="2160"/>
-        <w:rPr>
-          <w:rFonts w:ascii="Arial Black" w:hAnsi="Arial Black" w:cs="Times New Roman"/>
-          <w:sz w:val="32"/>
-          <w:szCs w:val="32"/>
-        </w:rPr>
-      </w:pPr>
-      <w:r>
-        <w:rPr>
-          <w:rFonts w:ascii="Times New Roman" w:hAnsi="Times New Roman" w:cs="Times New Roman"/>
-          <w:sz w:val="24"/>
-          <w:szCs w:val="24"/>
-        </w:rPr>
-        <w:t>-</w:t>
-      </w:r>
-      <w:r>
-        <w:rPr>
-          <w:rFonts w:ascii="Times New Roman" w:hAnsi="Times New Roman" w:cs="Times New Roman"/>
-          <w:sz w:val="24"/>
-          <w:szCs w:val="24"/>
-        </w:rPr>
-        <w:t>- Default will be by relevance to one subject/category, but will have the options of selecting by date, length, and type object.</w:t>
-      </w:r>
-    </w:p>
-    <w:p>
-      <w:pPr>
-        <w:pStyle w:val="ListParagraph"/>
-        <w:numPr>
-          <w:ilvl w:val="2"/>
-          <w:numId w:val="9"/>
-        </w:numPr>
-        <w:spacing w:after="0" w:line="480" w:lineRule="auto"/>
-        <w:rPr>
-          <w:rFonts w:ascii="Arial Black" w:hAnsi="Arial Black" w:cs="Times New Roman"/>
-          <w:sz w:val="20"/>
-          <w:szCs w:val="20"/>
-        </w:rPr>
-      </w:pPr>
-      <w:r>
-        <w:rPr>
-          <w:rFonts w:ascii="Arial Black" w:hAnsi="Arial Black" w:cs="Times New Roman"/>
-          <w:sz w:val="20"/>
-          <w:szCs w:val="20"/>
-        </w:rPr>
-        <w:t>The scheduled Focus mode will send out reminders to the user to the screen in banner form, as well as a window in the dashboard/home.</w:t>
-      </w:r>
-    </w:p>
-    <w:p>
-      <w:pPr>
-        <w:pStyle w:val="ListParagraph"/>
-        <w:spacing w:line="480" w:lineRule="auto"/>
-        <w:ind w:left="2160"/>
-        <w:rPr>
-          <w:rFonts w:ascii="Times New Roman" w:hAnsi="Times New Roman" w:cs="Times New Roman"/>
-          <w:sz w:val="24"/>
-          <w:szCs w:val="24"/>
-        </w:rPr>
-      </w:pPr>
-      <w:r>
-        <w:rPr>
-          <w:rFonts w:ascii="Times New Roman" w:hAnsi="Times New Roman" w:cs="Times New Roman"/>
-          <w:sz w:val="24"/>
-          <w:szCs w:val="24"/>
-        </w:rPr>
-        <w:t xml:space="preserve">  -</w:t>
-      </w:r>
-      <w:r>
-        <w:rPr>
-          <w:rFonts w:ascii="Times New Roman" w:hAnsi="Times New Roman" w:cs="Times New Roman"/>
-          <w:sz w:val="24"/>
-          <w:szCs w:val="24"/>
-        </w:rPr>
-        <w:t>-</w:t>
-      </w:r>
-      <w:r>
-        <w:rPr>
-          <w:rFonts w:ascii="Times New Roman" w:hAnsi="Times New Roman" w:cs="Times New Roman"/>
-          <w:sz w:val="24"/>
-          <w:szCs w:val="24"/>
-        </w:rPr>
-        <w:t xml:space="preserve"> The system will send out reminders at a specified time to remind the user, the reminder will be defaulted to two hours before, and then </w:t>
-      </w:r>
-    </w:p>
-    <w:p>
-      <w:pPr>
-        <w:pStyle w:val="ListParagraph"/>
-        <w:spacing w:line="480" w:lineRule="auto"/>
-        <w:ind w:left="2160"/>
-        <w:rPr>
-          <w:rFonts w:ascii="Times New Roman" w:hAnsi="Times New Roman" w:cs="Times New Roman"/>
-          <w:sz w:val="24"/>
-          <w:szCs w:val="24"/>
-        </w:rPr>
-      </w:pPr>
-      <w:r>
-        <w:rPr>
-          <w:rFonts w:ascii="Times New Roman" w:hAnsi="Times New Roman" w:cs="Times New Roman"/>
-          <w:sz w:val="24"/>
-          <w:szCs w:val="24"/>
-        </w:rPr>
-        <w:lastRenderedPageBreak/>
-        <w:t xml:space="preserve">  one hour before. </w:t>
-      </w:r>
-    </w:p>
-    <w:p>
-      <w:pPr>
-        <w:pStyle w:val="ListParagraph"/>
-        <w:numPr>
-          <w:ilvl w:val="2"/>
-          <w:numId w:val="9"/>
-        </w:numPr>
-        <w:spacing w:after="0" w:line="480" w:lineRule="auto"/>
-        <w:rPr>
-          <w:rFonts w:ascii="Arial Black" w:hAnsi="Arial Black" w:cs="Times New Roman"/>
-          <w:sz w:val="20"/>
-          <w:szCs w:val="20"/>
-        </w:rPr>
-      </w:pPr>
-      <w:r>
-        <w:rPr>
-          <w:rFonts w:ascii="Arial Black" w:hAnsi="Arial Black" w:cs="Times New Roman"/>
-          <w:sz w:val="20"/>
-          <w:szCs w:val="20"/>
-        </w:rPr>
-        <w:t>The focus mode function will sound an alarm with the time is over.</w:t>
-      </w:r>
-    </w:p>
-    <w:p>
-      <w:pPr>
-        <w:pStyle w:val="ListParagraph"/>
-        <w:spacing w:line="480" w:lineRule="auto"/>
-        <w:ind w:left="2160" w:firstLine="60"/>
-        <w:rPr>
-          <w:rFonts w:ascii="Times New Roman" w:hAnsi="Times New Roman" w:cs="Times New Roman"/>
-          <w:sz w:val="24"/>
-          <w:szCs w:val="24"/>
-        </w:rPr>
-      </w:pPr>
-      <w:r>
-        <w:rPr>
-          <w:rFonts w:ascii="Times New Roman" w:hAnsi="Times New Roman" w:cs="Times New Roman"/>
-          <w:sz w:val="24"/>
-          <w:szCs w:val="24"/>
-        </w:rPr>
-        <w:t>--</w:t>
-      </w:r>
-      <w:r>
-        <w:rPr>
-          <w:rFonts w:ascii="Times New Roman" w:hAnsi="Times New Roman" w:cs="Times New Roman"/>
-          <w:sz w:val="24"/>
-          <w:szCs w:val="24"/>
-        </w:rPr>
-        <w:t xml:space="preserve"> The alarm can be user defined or present an option to download a preferential alarm sound other than default options. </w:t>
-      </w:r>
-    </w:p>
-    <w:p>
-      <w:pPr>
-        <w:pStyle w:val="ListParagraph"/>
-        <w:numPr>
-          <w:ilvl w:val="1"/>
-          <w:numId w:val="9"/>
-        </w:numPr>
-        <w:spacing w:after="0" w:line="480" w:lineRule="auto"/>
-        <w:rPr>
-          <w:rFonts w:ascii="Arial Black" w:hAnsi="Arial Black" w:cs="Times New Roman"/>
-          <w:sz w:val="32"/>
-          <w:szCs w:val="32"/>
-        </w:rPr>
-      </w:pPr>
-      <w:r>
-        <w:rPr>
-          <w:rFonts w:ascii="Arial Black" w:hAnsi="Arial Black" w:cs="Times New Roman"/>
-          <w:sz w:val="24"/>
-          <w:szCs w:val="24"/>
-        </w:rPr>
-        <w:t>Non-Functional Requirements:</w:t>
-      </w:r>
-    </w:p>
-    <w:p>
-      <w:pPr>
-        <w:pStyle w:val="ListParagraph"/>
-        <w:numPr>
-          <w:ilvl w:val="2"/>
-          <w:numId w:val="9"/>
-        </w:numPr>
-        <w:spacing w:after="0" w:line="480" w:lineRule="auto"/>
-        <w:rPr>
-          <w:rFonts w:ascii="Arial Black" w:hAnsi="Arial Black" w:cs="Times New Roman"/>
-          <w:sz w:val="20"/>
-          <w:szCs w:val="20"/>
-        </w:rPr>
-      </w:pPr>
-      <w:r>
-        <w:rPr>
-          <w:rFonts w:ascii="Arial Black" w:hAnsi="Arial Black" w:cs="Times New Roman"/>
-          <w:sz w:val="20"/>
-          <w:szCs w:val="20"/>
-        </w:rPr>
-        <w:t>Ability for note taking with supporting OS</w:t>
-      </w:r>
-    </w:p>
-    <w:p>
-      <w:pPr>
-        <w:pStyle w:val="ListParagraph"/>
-        <w:numPr>
-          <w:ilvl w:val="2"/>
-          <w:numId w:val="9"/>
-        </w:numPr>
-        <w:spacing w:after="0" w:line="480" w:lineRule="auto"/>
-        <w:rPr>
-          <w:rFonts w:ascii="Arial Black" w:hAnsi="Arial Black" w:cs="Times New Roman"/>
-          <w:sz w:val="20"/>
-          <w:szCs w:val="20"/>
-        </w:rPr>
-      </w:pPr>
-      <w:r>
-        <w:rPr>
-          <w:rFonts w:ascii="Arial Black" w:hAnsi="Arial Black" w:cs="Times New Roman"/>
-          <w:sz w:val="20"/>
-          <w:szCs w:val="20"/>
-        </w:rPr>
-        <w:t>Accessible</w:t>
-      </w:r>
-      <w:r>
-        <w:rPr>
-          <w:rFonts w:ascii="Arial Black" w:hAnsi="Arial Black" w:cs="Times New Roman"/>
-          <w:sz w:val="20"/>
-          <w:szCs w:val="20"/>
-        </w:rPr>
-        <w:t xml:space="preserve"> button in upper right corner with a clock face for user to change how long their session is.</w:t>
-      </w:r>
-    </w:p>
-    <w:p>
-      <w:pPr>
-        <w:pStyle w:val="ListParagraph"/>
-        <w:numPr>
-          <w:ilvl w:val="2"/>
-          <w:numId w:val="9"/>
-        </w:numPr>
-        <w:spacing w:after="0" w:line="480" w:lineRule="auto"/>
-        <w:rPr>
-          <w:rFonts w:ascii="Arial Black" w:hAnsi="Arial Black" w:cs="Times New Roman"/>
-          <w:sz w:val="20"/>
-          <w:szCs w:val="20"/>
-        </w:rPr>
-      </w:pPr>
-      <w:r>
-        <w:rPr>
-          <w:rFonts w:ascii="Arial Black" w:hAnsi="Arial Black" w:cs="Times New Roman"/>
-          <w:sz w:val="20"/>
-          <w:szCs w:val="20"/>
-        </w:rPr>
-        <w:t xml:space="preserve">System will communicate with search </w:t>
-      </w:r>
-      <w:r>
-        <w:rPr>
-          <w:rFonts w:ascii="Arial Black" w:hAnsi="Arial Black" w:cs="Times New Roman"/>
-          <w:sz w:val="20"/>
-          <w:szCs w:val="20"/>
-        </w:rPr>
-        <w:t>API</w:t>
-      </w:r>
-      <w:r>
-        <w:rPr>
-          <w:rFonts w:ascii="Arial Black" w:hAnsi="Arial Black" w:cs="Times New Roman"/>
-          <w:sz w:val="20"/>
-          <w:szCs w:val="20"/>
-        </w:rPr>
-        <w:t xml:space="preserve"> to communicate for information on startup of program and sign in.</w:t>
-      </w:r>
-    </w:p>
-    <w:p>
-      <w:pPr>
-        <w:pStyle w:val="ListParagraph"/>
-        <w:spacing w:line="480" w:lineRule="auto"/>
-        <w:ind w:left="2160"/>
-        <w:rPr>
-          <w:rFonts w:ascii="Times New Roman" w:hAnsi="Times New Roman" w:cs="Times New Roman"/>
-          <w:sz w:val="24"/>
-          <w:szCs w:val="24"/>
-        </w:rPr>
-      </w:pPr>
-      <w:r>
-        <w:rPr>
-          <w:rFonts w:ascii="Times New Roman" w:hAnsi="Times New Roman" w:cs="Times New Roman"/>
-          <w:sz w:val="24"/>
-          <w:szCs w:val="24"/>
-        </w:rPr>
-        <w:t xml:space="preserve">  -</w:t>
-      </w:r>
-      <w:r>
-        <w:rPr>
-          <w:rFonts w:ascii="Times New Roman" w:hAnsi="Times New Roman" w:cs="Times New Roman"/>
-          <w:sz w:val="24"/>
-          <w:szCs w:val="24"/>
-        </w:rPr>
-        <w:t>-</w:t>
-      </w:r>
-      <w:r>
-        <w:rPr>
-          <w:rFonts w:ascii="Times New Roman" w:hAnsi="Times New Roman" w:cs="Times New Roman"/>
-          <w:sz w:val="24"/>
-          <w:szCs w:val="24"/>
-        </w:rPr>
-        <w:t xml:space="preserve">(i.e., google search algo API) System will connect and gain access to API network, start workload on the preferred search, most </w:t>
-      </w:r>
-    </w:p>
-    <w:p>
-      <w:pPr>
-        <w:pStyle w:val="ListParagraph"/>
-        <w:spacing w:line="480" w:lineRule="auto"/>
-        <w:ind w:left="2160"/>
-        <w:rPr>
-          <w:rFonts w:ascii="Times New Roman" w:hAnsi="Times New Roman" w:cs="Times New Roman"/>
-          <w:sz w:val="24"/>
-          <w:szCs w:val="24"/>
-        </w:rPr>
-      </w:pPr>
-      <w:r>
-        <w:rPr>
-          <w:rFonts w:ascii="Times New Roman" w:hAnsi="Times New Roman" w:cs="Times New Roman"/>
-          <w:sz w:val="24"/>
-          <w:szCs w:val="24"/>
-        </w:rPr>
-        <w:t xml:space="preserve">  searched question for topic, new content.</w:t>
-      </w:r>
-    </w:p>
-    <w:p>
-      <w:pPr>
-        <w:pStyle w:val="ListParagraph"/>
-        <w:numPr>
-          <w:ilvl w:val="2"/>
-          <w:numId w:val="9"/>
-        </w:numPr>
-        <w:spacing w:after="0" w:line="480" w:lineRule="auto"/>
-        <w:rPr>
-          <w:rFonts w:ascii="Arial Black" w:hAnsi="Arial Black" w:cs="Times New Roman"/>
-          <w:sz w:val="20"/>
-          <w:szCs w:val="20"/>
-        </w:rPr>
-      </w:pPr>
-      <w:r>
-        <w:rPr>
-          <w:rFonts w:ascii="Arial Black" w:hAnsi="Arial Black" w:cs="Times New Roman"/>
-          <w:sz w:val="20"/>
-          <w:szCs w:val="20"/>
-        </w:rPr>
-        <w:t>System will load all user data, history, favorites, previous ques</w:t>
-      </w:r>
-    </w:p>
-    <w:p>
-      <w:pPr>
-        <w:pStyle w:val="ListParagraph"/>
-        <w:numPr>
-          <w:ilvl w:val="2"/>
-          <w:numId w:val="9"/>
-        </w:numPr>
-        <w:spacing w:after="0" w:line="480" w:lineRule="auto"/>
-        <w:rPr>
-          <w:rFonts w:ascii="Arial Black" w:hAnsi="Arial Black" w:cs="Times New Roman"/>
-          <w:sz w:val="20"/>
-          <w:szCs w:val="20"/>
-        </w:rPr>
-      </w:pPr>
-      <w:r>
-        <w:rPr>
-          <w:rFonts w:ascii="Arial Black" w:hAnsi="Arial Black" w:cs="Times New Roman"/>
-          <w:sz w:val="20"/>
-          <w:szCs w:val="20"/>
-        </w:rPr>
-        <w:t>System will display the home/dashboard page</w:t>
-      </w:r>
-    </w:p>
-    <w:p>
-      <w:pPr>
-        <w:pStyle w:val="ListParagraph"/>
-        <w:spacing w:line="480" w:lineRule="auto"/>
-        <w:ind w:left="2160"/>
-        <w:rPr>
-          <w:rFonts w:ascii="Times New Roman" w:hAnsi="Times New Roman" w:cs="Times New Roman"/>
-          <w:sz w:val="24"/>
-          <w:szCs w:val="24"/>
-        </w:rPr>
-      </w:pPr>
-      <w:r>
-        <w:rPr>
-          <w:rFonts w:ascii="Times New Roman" w:hAnsi="Times New Roman" w:cs="Times New Roman"/>
-          <w:sz w:val="24"/>
-          <w:szCs w:val="24"/>
-        </w:rPr>
-        <w:t>-</w:t>
-      </w:r>
-      <w:r>
-        <w:rPr>
-          <w:rFonts w:ascii="Times New Roman" w:hAnsi="Times New Roman" w:cs="Times New Roman"/>
-          <w:sz w:val="24"/>
-          <w:szCs w:val="24"/>
-        </w:rPr>
-        <w:t>-</w:t>
-      </w:r>
-      <w:r>
-        <w:rPr>
-          <w:rFonts w:ascii="Times New Roman" w:hAnsi="Times New Roman" w:cs="Times New Roman"/>
-          <w:sz w:val="24"/>
-          <w:szCs w:val="24"/>
-        </w:rPr>
-        <w:t xml:space="preserve"> The home/dashboard will display a box layout of the data in rounded squares. Each will display history, current que, current </w:t>
-      </w:r>
-      <w:r>
-        <w:rPr>
-          <w:rFonts w:ascii="Times New Roman" w:hAnsi="Times New Roman" w:cs="Times New Roman"/>
-          <w:sz w:val="24"/>
-          <w:szCs w:val="24"/>
-        </w:rPr>
-        <w:t xml:space="preserve">search, </w:t>
-      </w:r>
-      <w:proofErr w:type="gramStart"/>
-      <w:r>
-        <w:rPr>
-          <w:rFonts w:ascii="Times New Roman" w:hAnsi="Times New Roman" w:cs="Times New Roman"/>
-          <w:sz w:val="24"/>
-          <w:szCs w:val="24"/>
-        </w:rPr>
-        <w:t>New</w:t>
-      </w:r>
-      <w:proofErr w:type="gramEnd"/>
-      <w:r>
-        <w:rPr>
-          <w:rFonts w:ascii="Times New Roman" w:hAnsi="Times New Roman" w:cs="Times New Roman"/>
-          <w:sz w:val="24"/>
-          <w:szCs w:val="24"/>
-        </w:rPr>
-        <w:t xml:space="preserve"> search, Focus mode achievements</w:t>
-      </w:r>
-      <w:r>
-        <w:rPr>
-          <w:rFonts w:ascii="Times New Roman" w:hAnsi="Times New Roman" w:cs="Times New Roman"/>
-          <w:sz w:val="24"/>
-          <w:szCs w:val="24"/>
-        </w:rPr>
-        <w:t>.</w:t>
-      </w:r>
-    </w:p>
-    <w:p>
-      <w:pPr>
-        <w:pStyle w:val="ListParagraph"/>
-        <w:numPr>
-          <w:ilvl w:val="2"/>
-          <w:numId w:val="9"/>
-        </w:numPr>
-        <w:spacing w:after="0" w:line="480" w:lineRule="auto"/>
-        <w:rPr>
-          <w:rFonts w:ascii="Arial Black" w:hAnsi="Arial Black" w:cs="Times New Roman"/>
-          <w:sz w:val="20"/>
-          <w:szCs w:val="20"/>
-        </w:rPr>
-      </w:pPr>
-      <w:r>
-        <w:rPr>
-          <w:rFonts w:ascii="Arial Black" w:hAnsi="Arial Black" w:cs="Times New Roman"/>
-          <w:sz w:val="20"/>
-          <w:szCs w:val="20"/>
-        </w:rPr>
-        <w:t xml:space="preserve">System shall sync across the system sister applications to allow for </w:t>
-      </w:r>
-      <w:r>
-        <w:rPr>
-          <w:rFonts w:ascii="Arial Black" w:hAnsi="Arial Black" w:cs="Times New Roman"/>
-          <w:sz w:val="20"/>
-          <w:szCs w:val="20"/>
-        </w:rPr>
-        <w:t>seamless</w:t>
-      </w:r>
-      <w:r>
-        <w:rPr>
-          <w:rFonts w:ascii="Arial Black" w:hAnsi="Arial Black" w:cs="Times New Roman"/>
-          <w:sz w:val="20"/>
-          <w:szCs w:val="20"/>
-        </w:rPr>
-        <w:t xml:space="preserve"> transitions of study.</w:t>
-      </w:r>
-    </w:p>
-    <w:p>
-      <w:pPr>
-        <w:pStyle w:val="ListParagraph"/>
-        <w:spacing w:line="480" w:lineRule="auto"/>
-        <w:ind w:left="2160" w:firstLine="120"/>
-        <w:rPr>
-          <w:rFonts w:ascii="Times New Roman" w:hAnsi="Times New Roman" w:cs="Times New Roman"/>
-          <w:sz w:val="24"/>
-          <w:szCs w:val="24"/>
-        </w:rPr>
-      </w:pPr>
-      <w:r>
-        <w:rPr>
-          <w:rFonts w:ascii="Times New Roman" w:hAnsi="Times New Roman" w:cs="Times New Roman"/>
-          <w:sz w:val="24"/>
-          <w:szCs w:val="24"/>
-        </w:rPr>
-        <w:lastRenderedPageBreak/>
-        <w:t>-</w:t>
-      </w:r>
-      <w:r>
-        <w:rPr>
-          <w:rFonts w:ascii="Times New Roman" w:hAnsi="Times New Roman" w:cs="Times New Roman"/>
-          <w:sz w:val="24"/>
-          <w:szCs w:val="24"/>
-        </w:rPr>
-        <w:t>-</w:t>
-      </w:r>
-      <w:r>
-        <w:rPr>
-          <w:rFonts w:ascii="Times New Roman" w:hAnsi="Times New Roman" w:cs="Times New Roman"/>
-          <w:sz w:val="24"/>
-          <w:szCs w:val="24"/>
-        </w:rPr>
-        <w:t xml:space="preserve"> Between mobile application, desktop, and eventually website application. </w:t>
-      </w:r>
-    </w:p>
-    <w:p>
-      <w:pPr>
-        <w:pStyle w:val="ListParagraph"/>
-        <w:numPr>
-          <w:ilvl w:val="2"/>
-          <w:numId w:val="9"/>
-        </w:numPr>
-        <w:spacing w:after="0" w:line="480" w:lineRule="auto"/>
-        <w:rPr>
-          <w:rFonts w:ascii="Arial Black" w:hAnsi="Arial Black" w:cs="Times New Roman"/>
-          <w:sz w:val="20"/>
-          <w:szCs w:val="20"/>
-        </w:rPr>
-      </w:pPr>
-      <w:r>
-        <w:rPr>
-          <w:rFonts w:ascii="Arial Black" w:hAnsi="Arial Black" w:cs="Times New Roman"/>
-          <w:sz w:val="20"/>
-          <w:szCs w:val="20"/>
-        </w:rPr>
-        <w:t xml:space="preserve">The application will have a severity level of restrictions on the </w:t>
-      </w:r>
-      <w:r>
-        <w:rPr>
-          <w:rFonts w:ascii="Arial Black" w:hAnsi="Arial Black" w:cs="Times New Roman"/>
-          <w:sz w:val="20"/>
-          <w:szCs w:val="20"/>
-        </w:rPr>
-        <w:t>users’</w:t>
-      </w:r>
-      <w:r>
-        <w:rPr>
-          <w:rFonts w:ascii="Arial Black" w:hAnsi="Arial Black" w:cs="Times New Roman"/>
-          <w:sz w:val="20"/>
-          <w:szCs w:val="20"/>
-        </w:rPr>
-        <w:t xml:space="preserve"> applications.</w:t>
-      </w:r>
-    </w:p>
-    <w:p>
-      <w:pPr>
-        <w:pStyle w:val="ListParagraph"/>
-        <w:spacing w:line="480" w:lineRule="auto"/>
-        <w:ind w:left="2160"/>
-        <w:rPr>
-          <w:rFonts w:ascii="Times New Roman" w:hAnsi="Times New Roman" w:cs="Times New Roman"/>
-          <w:sz w:val="24"/>
-          <w:szCs w:val="24"/>
-        </w:rPr>
-      </w:pPr>
-      <w:r>
-        <w:rPr>
-          <w:rFonts w:ascii="Times New Roman" w:hAnsi="Times New Roman" w:cs="Times New Roman"/>
-          <w:sz w:val="24"/>
-          <w:szCs w:val="24"/>
-        </w:rPr>
-        <w:t xml:space="preserve">  -</w:t>
-      </w:r>
-      <w:r>
-        <w:rPr>
-          <w:rFonts w:ascii="Times New Roman" w:hAnsi="Times New Roman" w:cs="Times New Roman"/>
-          <w:sz w:val="24"/>
-          <w:szCs w:val="24"/>
-        </w:rPr>
-        <w:t>-</w:t>
-      </w:r>
-      <w:r>
-        <w:rPr>
-          <w:rFonts w:ascii="Times New Roman" w:hAnsi="Times New Roman" w:cs="Times New Roman"/>
-          <w:sz w:val="24"/>
-          <w:szCs w:val="24"/>
-        </w:rPr>
-        <w:t xml:space="preserve"> applications such as gaming applications will be locked down and other non-educational applications. </w:t>
-      </w:r>
-    </w:p>
-    <w:p>
-      <w:pPr>
-        <w:pStyle w:val="ListParagraph"/>
-        <w:numPr>
-          <w:ilvl w:val="2"/>
-          <w:numId w:val="9"/>
-        </w:numPr>
-        <w:spacing w:after="0" w:line="480" w:lineRule="auto"/>
-        <w:rPr>
-          <w:rFonts w:ascii="Arial Black" w:hAnsi="Arial Black" w:cs="Times New Roman"/>
-          <w:sz w:val="20"/>
-          <w:szCs w:val="20"/>
-        </w:rPr>
-      </w:pPr>
-      <w:r>
-        <w:rPr>
-          <w:rFonts w:ascii="Arial Black" w:hAnsi="Arial Black" w:cs="Times New Roman"/>
-          <w:sz w:val="20"/>
-          <w:szCs w:val="20"/>
-        </w:rPr>
-        <w:t>The application will have a collection of usernames to create a leaderboard based on achievements.</w:t>
-      </w:r>
-    </w:p>
-    <w:p>
-      <w:pPr>
-        <w:pStyle w:val="ListParagraph"/>
-        <w:spacing w:line="480" w:lineRule="auto"/>
-        <w:ind w:left="2160"/>
-        <w:rPr>
-          <w:rFonts w:ascii="Times New Roman" w:hAnsi="Times New Roman" w:cs="Times New Roman"/>
-          <w:sz w:val="24"/>
-          <w:szCs w:val="24"/>
-        </w:rPr>
-      </w:pPr>
-      <w:r>
-        <w:rPr>
-          <w:rFonts w:ascii="Times New Roman" w:hAnsi="Times New Roman" w:cs="Times New Roman"/>
-          <w:sz w:val="24"/>
-          <w:szCs w:val="24"/>
-        </w:rPr>
         <w:t>-</w:t>
       </w:r>
       <w:r>
@@ -5161,6 +4093,459 @@
       <w:pPr>
         <w:pStyle w:val="ListParagraph"/>
         <w:ind w:left="360"/>
+        <w:jc w:val="center"/>
+        <w:rPr>
+          <w:rFonts w:ascii="Arial Black" w:hAnsi="Arial Black" w:cs="Times New Roman"/>
+          <w:sz w:val="32"/>
+          <w:szCs w:val="32"/>
+          <w:u w:val="single"/>
+        </w:rPr>
+      </w:pPr>
+      <w:r>
+        <w:rPr>
+          <w:rFonts w:ascii="Arial Black" w:hAnsi="Arial Black" w:cs="Times New Roman"/>
+          <w:sz w:val="32"/>
+          <w:szCs w:val="32"/>
+          <w:u w:val="single"/>
+        </w:rPr>
+        <w:lastRenderedPageBreak/>
+        <w:t>Testing</w:t>
+      </w:r>
+    </w:p>
+    <w:p>
+      <w:pPr>
+        <w:spacing w:line="480" w:lineRule="auto"/>
+        <w:rPr>
+          <w:rFonts w:ascii="Times New Roman" w:hAnsi="Times New Roman" w:cs="Times New Roman"/>
+          <w:b/>
+          <w:bCs/>
+          <w:sz w:val="24"/>
+          <w:szCs w:val="24"/>
+        </w:rPr>
+      </w:pPr>
+      <w:r>
+        <w:rPr>
+          <w:rFonts w:ascii="Times New Roman" w:hAnsi="Times New Roman" w:cs="Times New Roman"/>
+          <w:b/>
+          <w:bCs/>
+          <w:sz w:val="24"/>
+          <w:szCs w:val="24"/>
+        </w:rPr>
+        <w:t>TEST MATRIX:</w:t>
+      </w:r>
+    </w:p>
+    <w:tbl>
+      <w:tblPr>
+        <w:tblStyle w:val="TableGrid"/>
+        <w:tblW w:w="0" w:type="auto"/>
+        <w:tblInd w:w="0" w:type="dxa"/>
+        <w:tblLook w:val="04A0" w:firstRow="1" w:lastRow="0" w:firstColumn="1" w:lastColumn="0" w:noHBand="0" w:noVBand="1"/>
+      </w:tblPr>
+      <w:tblGrid>
+        <w:gridCol w:w="4675"/>
+        <w:gridCol w:w="4675"/>
+      </w:tblGrid>
+      <w:tr>
+        <w:tc>
+          <w:tcPr>
+            <w:tcW w:w="4675" w:type="dxa"/>
+            <w:tcBorders>
+              <w:top w:val="single" w:sz="4" w:space="0" w:color="auto"/>
+              <w:left w:val="single" w:sz="4" w:space="0" w:color="auto"/>
+              <w:bottom w:val="single" w:sz="4" w:space="0" w:color="auto"/>
+              <w:right w:val="single" w:sz="4" w:space="0" w:color="auto"/>
+            </w:tcBorders>
+            <w:hideMark/>
+          </w:tcPr>
+          <w:p>
+            <w:pPr>
+              <w:spacing w:line="480" w:lineRule="auto"/>
+              <w:rPr>
+                <w:rFonts w:ascii="Times New Roman" w:hAnsi="Times New Roman" w:cs="Times New Roman"/>
+                <w:b/>
+                <w:bCs/>
+                <w:sz w:val="24"/>
+                <w:szCs w:val="24"/>
+              </w:rPr>
+            </w:pPr>
+            <w:r>
+              <w:rPr>
+                <w:rFonts w:ascii="Times New Roman" w:hAnsi="Times New Roman" w:cs="Times New Roman"/>
+                <w:b/>
+                <w:bCs/>
+                <w:sz w:val="24"/>
+                <w:szCs w:val="24"/>
+              </w:rPr>
+              <w:t>Requirement</w:t>
+            </w:r>
+          </w:p>
+        </w:tc>
+        <w:tc>
+          <w:tcPr>
+            <w:tcW w:w="4675" w:type="dxa"/>
+            <w:tcBorders>
+              <w:top w:val="single" w:sz="4" w:space="0" w:color="auto"/>
+              <w:left w:val="single" w:sz="4" w:space="0" w:color="auto"/>
+              <w:bottom w:val="single" w:sz="4" w:space="0" w:color="auto"/>
+              <w:right w:val="single" w:sz="4" w:space="0" w:color="auto"/>
+            </w:tcBorders>
+            <w:hideMark/>
+          </w:tcPr>
+          <w:p>
+            <w:pPr>
+              <w:spacing w:line="480" w:lineRule="auto"/>
+              <w:rPr>
+                <w:rFonts w:ascii="Times New Roman" w:hAnsi="Times New Roman" w:cs="Times New Roman"/>
+                <w:b/>
+                <w:bCs/>
+                <w:sz w:val="24"/>
+                <w:szCs w:val="24"/>
+              </w:rPr>
+            </w:pPr>
+            <w:r>
+              <w:rPr>
+                <w:rFonts w:ascii="Times New Roman" w:hAnsi="Times New Roman" w:cs="Times New Roman"/>
+                <w:b/>
+                <w:bCs/>
+                <w:sz w:val="24"/>
+                <w:szCs w:val="24"/>
+              </w:rPr>
+              <w:t>Test Case</w:t>
+            </w:r>
+          </w:p>
+        </w:tc>
+      </w:tr>
+      <w:tr>
+        <w:tc>
+          <w:tcPr>
+            <w:tcW w:w="4675" w:type="dxa"/>
+            <w:tcBorders>
+              <w:top w:val="single" w:sz="4" w:space="0" w:color="auto"/>
+              <w:left w:val="single" w:sz="4" w:space="0" w:color="auto"/>
+              <w:bottom w:val="single" w:sz="4" w:space="0" w:color="auto"/>
+              <w:right w:val="single" w:sz="4" w:space="0" w:color="auto"/>
+            </w:tcBorders>
+            <w:hideMark/>
+          </w:tcPr>
+          <w:p>
+            <w:pPr>
+              <w:spacing w:line="480" w:lineRule="auto"/>
+              <w:rPr>
+                <w:rFonts w:ascii="Times New Roman" w:hAnsi="Times New Roman" w:cs="Times New Roman"/>
+                <w:sz w:val="24"/>
+                <w:szCs w:val="24"/>
+              </w:rPr>
+            </w:pPr>
+            <w:r>
+              <w:rPr>
+                <w:rFonts w:ascii="Times New Roman" w:hAnsi="Times New Roman" w:cs="Times New Roman"/>
+                <w:sz w:val="24"/>
+                <w:szCs w:val="24"/>
+              </w:rPr>
+              <w:t>1.1.1</w:t>
+            </w:r>
+          </w:p>
+        </w:tc>
+        <w:tc>
+          <w:tcPr>
+            <w:tcW w:w="4675" w:type="dxa"/>
+            <w:tcBorders>
+              <w:top w:val="single" w:sz="4" w:space="0" w:color="auto"/>
+              <w:left w:val="single" w:sz="4" w:space="0" w:color="auto"/>
+              <w:bottom w:val="single" w:sz="4" w:space="0" w:color="auto"/>
+              <w:right w:val="single" w:sz="4" w:space="0" w:color="auto"/>
+            </w:tcBorders>
+            <w:hideMark/>
+          </w:tcPr>
+          <w:p>
+            <w:pPr>
+              <w:spacing w:line="480" w:lineRule="auto"/>
+              <w:rPr>
+                <w:rFonts w:ascii="Times New Roman" w:hAnsi="Times New Roman" w:cs="Times New Roman"/>
+                <w:sz w:val="24"/>
+                <w:szCs w:val="24"/>
+              </w:rPr>
+            </w:pPr>
+            <w:r>
+              <w:rPr>
+                <w:rFonts w:ascii="Times New Roman" w:hAnsi="Times New Roman" w:cs="Times New Roman"/>
+                <w:sz w:val="24"/>
+                <w:szCs w:val="24"/>
+              </w:rPr>
+              <w:t>1</w:t>
+            </w:r>
+          </w:p>
+          <w:p>
+            <w:pPr>
+              <w:spacing w:line="480" w:lineRule="auto"/>
+              <w:rPr>
+                <w:rFonts w:ascii="Times New Roman" w:hAnsi="Times New Roman" w:cs="Times New Roman"/>
+                <w:sz w:val="24"/>
+                <w:szCs w:val="24"/>
+              </w:rPr>
+            </w:pPr>
+            <w:r>
+              <w:rPr>
+                <w:rFonts w:ascii="Times New Roman" w:hAnsi="Times New Roman" w:cs="Times New Roman"/>
+                <w:sz w:val="24"/>
+                <w:szCs w:val="24"/>
+              </w:rPr>
+              <w:t>2</w:t>
+            </w:r>
+          </w:p>
+        </w:tc>
+      </w:tr>
+      <w:tr>
+        <w:tc>
+          <w:tcPr>
+            <w:tcW w:w="4675" w:type="dxa"/>
+            <w:tcBorders>
+              <w:top w:val="single" w:sz="4" w:space="0" w:color="auto"/>
+              <w:left w:val="single" w:sz="4" w:space="0" w:color="auto"/>
+              <w:bottom w:val="single" w:sz="4" w:space="0" w:color="auto"/>
+              <w:right w:val="single" w:sz="4" w:space="0" w:color="auto"/>
+            </w:tcBorders>
+            <w:hideMark/>
+          </w:tcPr>
+          <w:p>
+            <w:pPr>
+              <w:spacing w:line="480" w:lineRule="auto"/>
+              <w:rPr>
+                <w:rFonts w:ascii="Times New Roman" w:hAnsi="Times New Roman" w:cs="Times New Roman"/>
+                <w:sz w:val="24"/>
+                <w:szCs w:val="24"/>
+              </w:rPr>
+            </w:pPr>
+            <w:r>
+              <w:rPr>
+                <w:rFonts w:ascii="Times New Roman" w:hAnsi="Times New Roman" w:cs="Times New Roman"/>
+                <w:sz w:val="24"/>
+                <w:szCs w:val="24"/>
+              </w:rPr>
+              <w:t>1.1.7</w:t>
+            </w:r>
+          </w:p>
+        </w:tc>
+        <w:tc>
+          <w:tcPr>
+            <w:tcW w:w="4675" w:type="dxa"/>
+            <w:tcBorders>
+              <w:top w:val="single" w:sz="4" w:space="0" w:color="auto"/>
+              <w:left w:val="single" w:sz="4" w:space="0" w:color="auto"/>
+              <w:bottom w:val="single" w:sz="4" w:space="0" w:color="auto"/>
+              <w:right w:val="single" w:sz="4" w:space="0" w:color="auto"/>
+            </w:tcBorders>
+            <w:hideMark/>
+          </w:tcPr>
+          <w:p>
+            <w:pPr>
+              <w:spacing w:line="480" w:lineRule="auto"/>
+              <w:rPr>
+                <w:rFonts w:ascii="Times New Roman" w:hAnsi="Times New Roman" w:cs="Times New Roman"/>
+                <w:sz w:val="24"/>
+                <w:szCs w:val="24"/>
+              </w:rPr>
+            </w:pPr>
+            <w:r>
+              <w:rPr>
+                <w:rFonts w:ascii="Times New Roman" w:hAnsi="Times New Roman" w:cs="Times New Roman"/>
+                <w:sz w:val="24"/>
+                <w:szCs w:val="24"/>
+              </w:rPr>
+              <w:t>3</w:t>
+            </w:r>
+          </w:p>
+        </w:tc>
+      </w:tr>
+    </w:tbl>
+    <w:p>
+      <w:pPr>
+        <w:spacing w:line="480" w:lineRule="auto"/>
+        <w:rPr>
+          <w:rFonts w:ascii="Times New Roman" w:hAnsi="Times New Roman" w:cs="Times New Roman"/>
+          <w:sz w:val="24"/>
+          <w:szCs w:val="24"/>
+        </w:rPr>
+      </w:pPr>
+    </w:p>
+    <w:p>
+      <w:pPr>
+        <w:spacing w:line="480" w:lineRule="auto"/>
+        <w:rPr>
+          <w:rFonts w:ascii="Times New Roman" w:hAnsi="Times New Roman" w:cs="Times New Roman"/>
+          <w:sz w:val="24"/>
+          <w:szCs w:val="24"/>
+          <w:u w:val="single"/>
+        </w:rPr>
+      </w:pPr>
+      <w:r>
+        <w:rPr>
+          <w:rFonts w:ascii="Times New Roman" w:hAnsi="Times New Roman" w:cs="Times New Roman"/>
+          <w:sz w:val="24"/>
+          <w:szCs w:val="24"/>
+          <w:u w:val="single"/>
+        </w:rPr>
+        <w:t>Requirement 1.1.1</w:t>
+      </w:r>
+    </w:p>
+    <w:p>
+      <w:pPr>
+        <w:spacing w:line="480" w:lineRule="auto"/>
+        <w:rPr>
+          <w:rFonts w:ascii="Times New Roman" w:hAnsi="Times New Roman" w:cs="Times New Roman"/>
+          <w:sz w:val="24"/>
+          <w:szCs w:val="24"/>
+        </w:rPr>
+      </w:pPr>
+      <w:r>
+        <w:rPr>
+          <w:rFonts w:ascii="Times New Roman" w:hAnsi="Times New Roman" w:cs="Times New Roman"/>
+          <w:sz w:val="24"/>
+          <w:szCs w:val="24"/>
+        </w:rPr>
+        <w:t xml:space="preserve">Test case 1: </w:t>
+      </w:r>
+    </w:p>
+    <w:p>
+      <w:pPr>
+        <w:spacing w:line="480" w:lineRule="auto"/>
+        <w:rPr>
+          <w:rFonts w:ascii="Times New Roman" w:hAnsi="Times New Roman" w:cs="Times New Roman"/>
+          <w:sz w:val="24"/>
+          <w:szCs w:val="24"/>
+        </w:rPr>
+      </w:pPr>
+      <w:r>
+        <w:rPr>
+          <w:rFonts w:ascii="Times New Roman" w:hAnsi="Times New Roman" w:cs="Times New Roman"/>
+          <w:sz w:val="24"/>
+          <w:szCs w:val="24"/>
+        </w:rPr>
+        <w:t>Setup a user that chooses a category, such as science, in this case, and have the user search up science related topics with a specific tag, such as biology, chemistry, physics, etc. This user will select biology. Check that results that appear after search are related to what category the user is currently in. In this case, science, and biology within that. Nothing off topic.</w:t>
+      </w:r>
+    </w:p>
+    <w:p>
+      <w:pPr>
+        <w:spacing w:line="480" w:lineRule="auto"/>
+        <w:rPr>
+          <w:rFonts w:ascii="Times New Roman" w:hAnsi="Times New Roman" w:cs="Times New Roman"/>
+          <w:sz w:val="24"/>
+          <w:szCs w:val="24"/>
+        </w:rPr>
+      </w:pPr>
+      <w:r>
+        <w:rPr>
+          <w:rFonts w:ascii="Times New Roman" w:hAnsi="Times New Roman" w:cs="Times New Roman"/>
+          <w:sz w:val="24"/>
+          <w:szCs w:val="24"/>
+        </w:rPr>
+        <w:t xml:space="preserve">Test case 2: </w:t>
+      </w:r>
+    </w:p>
+    <w:p>
+      <w:pPr>
+        <w:spacing w:line="480" w:lineRule="auto"/>
+        <w:rPr>
+          <w:rFonts w:ascii="Times New Roman" w:hAnsi="Times New Roman" w:cs="Times New Roman"/>
+          <w:sz w:val="24"/>
+          <w:szCs w:val="24"/>
+        </w:rPr>
+      </w:pPr>
+      <w:r>
+        <w:rPr>
+          <w:rFonts w:ascii="Times New Roman" w:hAnsi="Times New Roman" w:cs="Times New Roman"/>
+          <w:sz w:val="24"/>
+          <w:szCs w:val="24"/>
+        </w:rPr>
+        <w:t xml:space="preserve">Setup a user that chooses the category math, and within the math category, selects the topic of probability &amp; statistics. Have the user search for unrelated topics such as “sports team game schedule” or “how to change car oil” or even something from another subject matter. Make sure that the search results display only websites that pertain to math and probability &amp; statistics, in this case. Unless there is somehow an educational site that pertains to math and probability &amp; statistics and has an example problem or something related to sports or cars, or whatever the </w:t>
+      </w:r>
+      <w:proofErr w:type="gramStart"/>
+      <w:r>
+        <w:rPr>
+          <w:rFonts w:ascii="Times New Roman" w:hAnsi="Times New Roman" w:cs="Times New Roman"/>
+          <w:sz w:val="24"/>
+          <w:szCs w:val="24"/>
+        </w:rPr>
+        <w:t>off topic</w:t>
+      </w:r>
+      <w:proofErr w:type="gramEnd"/>
+      <w:r>
+        <w:rPr>
+          <w:rFonts w:ascii="Times New Roman" w:hAnsi="Times New Roman" w:cs="Times New Roman"/>
+          <w:sz w:val="24"/>
+          <w:szCs w:val="24"/>
+        </w:rPr>
+        <w:t xml:space="preserve"> search is, it should display nothing directly related to the off topic search. </w:t>
+      </w:r>
+    </w:p>
+    <w:p>
+      <w:pPr>
+        <w:spacing w:line="480" w:lineRule="auto"/>
+        <w:rPr>
+          <w:rFonts w:ascii="Times New Roman" w:hAnsi="Times New Roman" w:cs="Times New Roman"/>
+          <w:sz w:val="24"/>
+          <w:szCs w:val="24"/>
+        </w:rPr>
+      </w:pPr>
+    </w:p>
+    <w:p>
+      <w:pPr>
+        <w:spacing w:line="480" w:lineRule="auto"/>
+        <w:rPr>
+          <w:rFonts w:ascii="Times New Roman" w:hAnsi="Times New Roman" w:cs="Times New Roman"/>
+          <w:sz w:val="24"/>
+          <w:szCs w:val="24"/>
+          <w:u w:val="single"/>
+        </w:rPr>
+      </w:pPr>
+      <w:r>
+        <w:rPr>
+          <w:rFonts w:ascii="Times New Roman" w:hAnsi="Times New Roman" w:cs="Times New Roman"/>
+          <w:sz w:val="24"/>
+          <w:szCs w:val="24"/>
+          <w:u w:val="single"/>
+        </w:rPr>
+        <w:t>Requirement 1.1.7</w:t>
+      </w:r>
+    </w:p>
+    <w:p>
+      <w:pPr>
+        <w:spacing w:line="480" w:lineRule="auto"/>
+        <w:rPr>
+          <w:rFonts w:ascii="Times New Roman" w:hAnsi="Times New Roman" w:cs="Times New Roman"/>
+          <w:sz w:val="24"/>
+          <w:szCs w:val="24"/>
+        </w:rPr>
+      </w:pPr>
+      <w:r>
+        <w:rPr>
+          <w:rFonts w:ascii="Times New Roman" w:hAnsi="Times New Roman" w:cs="Times New Roman"/>
+          <w:sz w:val="24"/>
+          <w:szCs w:val="24"/>
+        </w:rPr>
+        <w:t>Test case 1:</w:t>
+      </w:r>
+    </w:p>
+    <w:p>
+      <w:pPr>
+        <w:spacing w:line="480" w:lineRule="auto"/>
+        <w:rPr>
+          <w:rFonts w:ascii="Times New Roman" w:hAnsi="Times New Roman" w:cs="Times New Roman"/>
+          <w:sz w:val="24"/>
+          <w:szCs w:val="24"/>
+        </w:rPr>
+      </w:pPr>
+      <w:r>
+        <w:rPr>
+          <w:rFonts w:ascii="Times New Roman" w:hAnsi="Times New Roman" w:cs="Times New Roman"/>
+          <w:sz w:val="24"/>
+          <w:szCs w:val="24"/>
+        </w:rPr>
+        <w:t>Setup a user to open the app, start focus mode, and begin their session. Have an outside call, or text come in, or some sort of emergency warning and check that the app allows the user to exit focus mode that instant and deal with whatever is going on. Make sure that whatever is interrupting the session has the permission to interrupt and not distract.</w:t>
+      </w:r>
+    </w:p>
+    <w:p>
+      <w:pPr>
         <w:rPr>
           <w:rFonts w:ascii="Arial Black" w:hAnsi="Arial Black" w:cs="Times New Roman"/>
           <w:sz w:val="24"/>
@@ -6956,6 +6341,26 @@
       <w:contextualSpacing/>
     </w:pPr>
   </w:style>
+  <w:style w:type="table" w:styleId="TableGrid">
+    <w:name w:val="Table Grid"/>
+    <w:basedOn w:val="TableNormal"/>
+    <w:uiPriority w:val="39"/>
+    <w:rsid w:val="00504B65"/>
+    <w:pPr>
+      <w:spacing w:after="0" w:line="240" w:lineRule="auto"/>
+    </w:pPr>
+    <w:tblPr>
+      <w:tblInd w:w="0" w:type="nil"/>
+      <w:tblBorders>
+        <w:top w:val="single" w:sz="4" w:space="0" w:color="auto"/>
+        <w:left w:val="single" w:sz="4" w:space="0" w:color="auto"/>
+        <w:bottom w:val="single" w:sz="4" w:space="0" w:color="auto"/>
+        <w:right w:val="single" w:sz="4" w:space="0" w:color="auto"/>
+        <w:insideH w:val="single" w:sz="4" w:space="0" w:color="auto"/>
+        <w:insideV w:val="single" w:sz="4" w:space="0" w:color="auto"/>
+      </w:tblBorders>
+    </w:tblPr>
+  </w:style>
 </w:styles>
 </file>
 

</xml_diff>